<commit_message>
implemented models, included roles in claims & updated/fixed documentation
</commit_message>
<xml_diff>
--- a/files/Dokumentation.docx
+++ b/files/Dokumentation.docx
@@ -5,7 +5,11 @@
     <w:sdt>
       <w:sdtPr>
         <w:rPr>
+          <w:rFonts w:eastAsiaTheme="minorHAnsi"/>
+          <w:kern w:val="2"/>
           <w:sz w:val="2"/>
+          <w:lang w:eastAsia="en-US"/>
+          <w14:ligatures w14:val="standardContextual"/>
         </w:rPr>
         <w:id w:val="263574652"/>
         <w:docPartObj>
@@ -15,13 +19,9 @@
       </w:sdtPr>
       <w:sdtEndPr>
         <w:rPr>
-          <w:rFonts w:eastAsiaTheme="minorHAnsi"/>
           <w:color w:val="2F5496" w:themeColor="accent1" w:themeShade="BF"/>
-          <w:kern w:val="2"/>
           <w:sz w:val="32"/>
           <w:szCs w:val="32"/>
-          <w:lang w:eastAsia="en-US"/>
-          <w14:ligatures w14:val="standardContextual"/>
         </w:rPr>
       </w:sdtEndPr>
       <w:sdtContent>
@@ -2923,7 +2923,11 @@
           <w:tcPr>
             <w:tcW w:w="1554" w:type="dxa"/>
           </w:tcPr>
-          <w:p/>
+          <w:p>
+            <w:r>
+              <w:t>0.5</w:t>
+            </w:r>
+          </w:p>
         </w:tc>
       </w:tr>
       <w:tr>
@@ -2961,7 +2965,11 @@
           <w:tcPr>
             <w:tcW w:w="1554" w:type="dxa"/>
           </w:tcPr>
-          <w:p/>
+          <w:p>
+            <w:r>
+              <w:t>0.5</w:t>
+            </w:r>
+          </w:p>
         </w:tc>
       </w:tr>
       <w:tr>
@@ -3081,7 +3089,11 @@
           <w:tcPr>
             <w:tcW w:w="1554" w:type="dxa"/>
           </w:tcPr>
-          <w:p/>
+          <w:p>
+            <w:r>
+              <w:t>1</w:t>
+            </w:r>
+          </w:p>
         </w:tc>
       </w:tr>
       <w:tr>
@@ -3100,13 +3112,8 @@
             <w:tcW w:w="4819" w:type="dxa"/>
           </w:tcPr>
           <w:p>
-            <w:proofErr w:type="spellStart"/>
-            <w:r>
-              <w:t>Git</w:t>
-            </w:r>
-            <w:proofErr w:type="spellEnd"/>
-            <w:r>
-              <w:t>-Repository aufsetzen</w:t>
+            <w:r>
+              <w:t>Git-Repository aufsetzen</w:t>
             </w:r>
           </w:p>
         </w:tc>
@@ -3124,7 +3131,11 @@
           <w:tcPr>
             <w:tcW w:w="1554" w:type="dxa"/>
           </w:tcPr>
-          <w:p/>
+          <w:p>
+            <w:r>
+              <w:t>0</w:t>
+            </w:r>
+          </w:p>
         </w:tc>
       </w:tr>
       <w:tr>
@@ -3162,7 +3173,11 @@
           <w:tcPr>
             <w:tcW w:w="1554" w:type="dxa"/>
           </w:tcPr>
-          <w:p/>
+          <w:p>
+            <w:r>
+              <w:t>1</w:t>
+            </w:r>
+          </w:p>
         </w:tc>
       </w:tr>
       <w:tr>
@@ -3220,13 +3235,8 @@
           </w:tcPr>
           <w:p>
             <w:r>
-              <w:t xml:space="preserve">Entwicklung &amp; Integration des </w:t>
-            </w:r>
-            <w:proofErr w:type="spellStart"/>
-            <w:r>
-              <w:t>Frontends</w:t>
-            </w:r>
-            <w:proofErr w:type="spellEnd"/>
+              <w:t>Entwicklung &amp; Integration des Frontends</w:t>
+            </w:r>
           </w:p>
         </w:tc>
         <w:tc>
@@ -3748,15 +3758,15 @@
         </w:rPr>
         <w:lastRenderedPageBreak/>
         <w:drawing>
-          <wp:anchor distT="0" distB="0" distL="114300" distR="114300" simplePos="0" relativeHeight="251663360" behindDoc="0" locked="0" layoutInCell="1" allowOverlap="1" wp14:anchorId="0E4EEC71" wp14:editId="6B7B2F5B">
+          <wp:anchor distT="0" distB="0" distL="114300" distR="114300" simplePos="0" relativeHeight="251663360" behindDoc="0" locked="0" layoutInCell="1" allowOverlap="1" wp14:anchorId="0E4EEC71" wp14:editId="32E224E6">
             <wp:simplePos x="0" y="0"/>
             <wp:positionH relativeFrom="column">
-              <wp:posOffset>-43180</wp:posOffset>
+              <wp:posOffset>-42545</wp:posOffset>
             </wp:positionH>
             <wp:positionV relativeFrom="paragraph">
-              <wp:posOffset>461645</wp:posOffset>
+              <wp:posOffset>462280</wp:posOffset>
             </wp:positionV>
-            <wp:extent cx="5659755" cy="2921000"/>
+            <wp:extent cx="5659755" cy="2920365"/>
             <wp:effectExtent l="0" t="0" r="0" b="0"/>
             <wp:wrapTopAndBottom/>
             <wp:docPr id="1862349594" name="Grafik 1"/>
@@ -3787,7 +3797,7 @@
                   <pic:spPr bwMode="auto">
                     <a:xfrm>
                       <a:off x="0" y="0"/>
-                      <a:ext cx="5659755" cy="2921000"/>
+                      <a:ext cx="5659755" cy="2920365"/>
                     </a:xfrm>
                     <a:prstGeom prst="rect">
                       <a:avLst/>
@@ -3966,16 +3976,7 @@
     </w:p>
     <w:p>
       <w:r>
-        <w:t xml:space="preserve">Um eine hohe Skalierbarkeit und Performanz zu gewährleisten, werden zentrale Werte wie Services, Prioritäten und Status in dedizierten Tabellen verwaltet. Diese Struktur ermöglicht nicht nur eine effiziente Indizierung und Suchfunktion, sondern auch eine problemlose Erweiterbarkeit bei Bedarf. Jedes Attribut innerhalb der Tabellen wird mit der NOT NULL-Bedingung </w:t>
-      </w:r>
-      <w:r>
-        <w:t>versehen, wenn nicht anders spezifiziert</w:t>
-      </w:r>
-      <w:r>
-        <w:t>, um Datenkonsistenz zu gewährleisten</w:t>
-      </w:r>
-      <w:r>
-        <w:t>.</w:t>
+        <w:t>Um eine hohe Skalierbarkeit und Performanz zu gewährleisten, werden zentrale Werte wie Services, Prioritäten und Status in dedizierten Tabellen verwaltet. Diese Struktur ermöglicht nicht nur eine effiziente Indizierung und Suchfunktion, sondern auch eine problemlose Erweiterbarkeit bei Bedarf. Jedes Attribut innerhalb der Tabellen wird mit der NOT NULL-Bedingung versehen, wenn nicht anders spezifiziert, um Datenkonsistenz zu gewährleisten.</w:t>
       </w:r>
     </w:p>
     <w:p>
@@ -3985,34 +3986,28 @@
       <w:r>
         <w:t xml:space="preserve"> Für eine Feinere Kontrolle über den Zugriff hat jeder Nutzer eine Rolle wo «</w:t>
       </w:r>
-      <w:proofErr w:type="spellStart"/>
-      <w:r>
-        <w:t>mitarbeiter</w:t>
-      </w:r>
-      <w:proofErr w:type="spellEnd"/>
-      <w:r>
-        <w:t>» der Standard ist und «</w:t>
-      </w:r>
-      <w:proofErr w:type="spellStart"/>
-      <w:r>
-        <w:t>superadmin</w:t>
-      </w:r>
-      <w:proofErr w:type="spellEnd"/>
-      <w:r>
-        <w:t>» für den Geschäftsführer um seine Mitarbeiter zu verwalten</w:t>
+      <w:r>
+        <w:t>M</w:t>
+      </w:r>
+      <w:r>
+        <w:t>itarbeiter» der Standard ist und «</w:t>
+      </w:r>
+      <w:r>
+        <w:t>S</w:t>
+      </w:r>
+      <w:r>
+        <w:t>uper</w:t>
+      </w:r>
+      <w:r>
+        <w:t>A</w:t>
+      </w:r>
+      <w:r>
+        <w:t>dmin» für den Geschäftsführer um seine Mitarbeiter zu verwalten</w:t>
       </w:r>
     </w:p>
     <w:p>
       <w:r>
-        <w:t xml:space="preserve">In der Auftragsverwaltung kann jeder Auftrag entweder keinen oder genau einen Nutzer haben, was eine optionale 1:1-Beziehung von Aufträgen zu Nutzern bedeutet. Auf der anderen Seite kann ein Nutzer für mehrere Aufträge zuständig sein, was eine </w:t>
-      </w:r>
-      <w:proofErr w:type="gramStart"/>
-      <w:r>
-        <w:t>1:n</w:t>
-      </w:r>
-      <w:proofErr w:type="gramEnd"/>
-      <w:r>
-        <w:t>-Beziehung von Nutzern zu Aufträgen darstellt. Zudem ist es obligatorisch, dass jeder Auftrag einen Service, eine Priorität und einen Status zugewiesen bekommt. Es ist dabei möglich, dass verschiedene Aufträge denselben Service, dieselbe Priorität und denselben Status teilen können.</w:t>
+        <w:t>In der Auftragsverwaltung kann jeder Auftrag entweder keinen oder genau einen Nutzer haben, was eine optionale 1:1-Beziehung von Aufträgen zu Nutzern bedeutet. Auf der anderen Seite kann ein Nutzer für mehrere Aufträge zuständig sein, was eine 1:n-Beziehung von Nutzern zu Aufträgen darstellt. Zudem ist es obligatorisch, dass jeder Auftrag einen Service, eine Priorität und einen Status zugewiesen bekommt. Es ist dabei möglich, dass verschiedene Aufträge denselben Service, dieselbe Priorität und denselben Status teilen können.</w:t>
       </w:r>
     </w:p>
     <w:p>
@@ -4242,7 +4237,10 @@
     <w:p/>
     <w:p>
       <w:r>
-        <w:t>Unser System ist auf eine Drei-Schichten-Architektur ausgelegt, die eine klare Trennung zwischen Benutzeroberfläche, Geschäftslogik und Datenpersistenz ermöglicht. Diese Strukturierung erlaubt es, jede Schicht unabhängig von den anderen zu entwickeln und zu warten, was eine effiziente und zielgerichtete Entwicklung fördert.</w:t>
+        <w:t>Das</w:t>
+      </w:r>
+      <w:r>
+        <w:t xml:space="preserve"> System ist auf eine Drei-Schichten-Architektur ausgelegt, die eine klare Trennung zwischen Benutzeroberfläche, Geschäftslogik und Datenpersistenz ermöglicht. Diese Strukturierung erlaubt es, jede Schicht unabhängig von den anderen zu entwickeln und zu warten, was eine effiziente und zielgerichtete Entwicklung fördert.</w:t>
       </w:r>
     </w:p>
     <w:p>
@@ -4292,15 +4290,7 @@
     </w:p>
     <w:p>
       <w:r>
-        <w:t xml:space="preserve">Die Kommunikation zwischen den Schichten erfolgt über HTTPS, wobei JSON als Datenaustauschformat verwendet wird, um die Interoperabilität und das leichte </w:t>
-      </w:r>
-      <w:proofErr w:type="spellStart"/>
-      <w:r>
-        <w:t>Parsing</w:t>
-      </w:r>
-      <w:proofErr w:type="spellEnd"/>
-      <w:r>
-        <w:t xml:space="preserve"> der Daten zu gewährleisten. Diese Architektur bietet eine solide Basis für die Realisierung unseres Projekts und unterstützt dessen Wachstum und Anpassungsfähigkeit an zukünftige Anforderungen.</w:t>
+        <w:t>Die Kommunikation zwischen den Schichten erfolgt über HTTPS, wobei JSON als Datenaustauschformat verwendet wird, um die Interoperabilität und das leichte Parsing der Daten zu gewährleisten. Diese Architektur bietet eine solide Basis für die Realisierung unseres Projekts und unterstützt dessen Wachstum und Anpassungsfähigkeit an zukünftige Anforderungen.</w:t>
       </w:r>
     </w:p>
     <w:p>
@@ -4439,13 +4429,8 @@
           </w:tcPr>
           <w:p>
             <w:r>
-              <w:t>/</w:t>
-            </w:r>
-            <w:proofErr w:type="spellStart"/>
-            <w:r>
-              <w:t>users</w:t>
-            </w:r>
-            <w:proofErr w:type="spellEnd"/>
+              <w:t>/users</w:t>
+            </w:r>
           </w:p>
         </w:tc>
         <w:tc>
@@ -4483,11 +4468,9 @@
             <w:tcW w:w="2111" w:type="dxa"/>
           </w:tcPr>
           <w:p>
-            <w:proofErr w:type="spellStart"/>
             <w:r>
               <w:t>superadmin</w:t>
             </w:r>
-            <w:proofErr w:type="spellEnd"/>
           </w:p>
         </w:tc>
       </w:tr>
@@ -4498,13 +4481,8 @@
           </w:tcPr>
           <w:p>
             <w:r>
-              <w:t>/</w:t>
-            </w:r>
-            <w:proofErr w:type="spellStart"/>
-            <w:r>
-              <w:t>users</w:t>
-            </w:r>
-            <w:proofErr w:type="spellEnd"/>
+              <w:t>/users</w:t>
+            </w:r>
           </w:p>
         </w:tc>
         <w:tc>
@@ -4542,11 +4520,9 @@
             <w:tcW w:w="2111" w:type="dxa"/>
           </w:tcPr>
           <w:p>
-            <w:proofErr w:type="spellStart"/>
             <w:r>
               <w:t>superadmin</w:t>
             </w:r>
-            <w:proofErr w:type="spellEnd"/>
           </w:p>
         </w:tc>
       </w:tr>
@@ -4557,21 +4533,8 @@
           </w:tcPr>
           <w:p>
             <w:r>
-              <w:t>/</w:t>
-            </w:r>
-            <w:proofErr w:type="spellStart"/>
-            <w:r>
-              <w:t>users</w:t>
-            </w:r>
-            <w:proofErr w:type="spellEnd"/>
-            <w:r>
-              <w:t>/</w:t>
-            </w:r>
-            <w:proofErr w:type="spellStart"/>
-            <w:r>
-              <w:t>login</w:t>
-            </w:r>
-            <w:proofErr w:type="spellEnd"/>
+              <w:t>/users/login</w:t>
+            </w:r>
           </w:p>
         </w:tc>
         <w:tc>
@@ -4618,23 +4581,7 @@
           </w:tcPr>
           <w:p>
             <w:r>
-              <w:t>/</w:t>
-            </w:r>
-            <w:proofErr w:type="spellStart"/>
-            <w:r>
-              <w:t>users</w:t>
-            </w:r>
-            <w:proofErr w:type="spellEnd"/>
-            <w:r>
-              <w:t>/&lt;</w:t>
-            </w:r>
-            <w:proofErr w:type="spellStart"/>
-            <w:r>
-              <w:t>id</w:t>
-            </w:r>
-            <w:proofErr w:type="spellEnd"/>
-            <w:r>
-              <w:t>&gt;</w:t>
+              <w:t>/users/&lt;id&gt;</w:t>
             </w:r>
           </w:p>
         </w:tc>
@@ -4654,7 +4601,7 @@
           </w:tcPr>
           <w:p>
             <w:r>
-              <w:t>Einzelnen Nutzer abfragen</w:t>
+              <w:t>Nutzer abfragen</w:t>
             </w:r>
           </w:p>
         </w:tc>
@@ -4673,22 +4620,9 @@
             <w:tcW w:w="2111" w:type="dxa"/>
           </w:tcPr>
           <w:p>
-            <w:proofErr w:type="spellStart"/>
-            <w:r>
-              <w:t>s</w:t>
-            </w:r>
-            <w:r>
-              <w:t>uperadmin</w:t>
-            </w:r>
-            <w:proofErr w:type="spellEnd"/>
-            <w:r>
-              <w:t xml:space="preserve">, </w:t>
-            </w:r>
-            <w:proofErr w:type="spellStart"/>
-            <w:r>
-              <w:t>owner</w:t>
-            </w:r>
-            <w:proofErr w:type="spellEnd"/>
+            <w:r>
+              <w:t>superadmin, owner</w:t>
+            </w:r>
           </w:p>
         </w:tc>
       </w:tr>
@@ -4699,23 +4633,7 @@
           </w:tcPr>
           <w:p>
             <w:r>
-              <w:t>/</w:t>
-            </w:r>
-            <w:proofErr w:type="spellStart"/>
-            <w:r>
-              <w:t>users</w:t>
-            </w:r>
-            <w:proofErr w:type="spellEnd"/>
-            <w:r>
-              <w:t>/&lt;</w:t>
-            </w:r>
-            <w:proofErr w:type="spellStart"/>
-            <w:r>
-              <w:t>id</w:t>
-            </w:r>
-            <w:proofErr w:type="spellEnd"/>
-            <w:r>
-              <w:t>&gt;</w:t>
+              <w:t>/users/&lt;id&gt;</w:t>
             </w:r>
           </w:p>
         </w:tc>
@@ -4754,11 +4672,9 @@
             <w:tcW w:w="2111" w:type="dxa"/>
           </w:tcPr>
           <w:p>
-            <w:proofErr w:type="spellStart"/>
             <w:r>
               <w:t>superadmin</w:t>
             </w:r>
-            <w:proofErr w:type="spellEnd"/>
           </w:p>
         </w:tc>
       </w:tr>
@@ -4769,23 +4685,7 @@
           </w:tcPr>
           <w:p>
             <w:r>
-              <w:t>/</w:t>
-            </w:r>
-            <w:proofErr w:type="spellStart"/>
-            <w:r>
-              <w:t>users</w:t>
-            </w:r>
-            <w:proofErr w:type="spellEnd"/>
-            <w:r>
-              <w:t>/&lt;</w:t>
-            </w:r>
-            <w:proofErr w:type="spellStart"/>
-            <w:r>
-              <w:t>id</w:t>
-            </w:r>
-            <w:proofErr w:type="spellEnd"/>
-            <w:r>
-              <w:t>&gt;</w:t>
+              <w:t>/users/&lt;id&gt;</w:t>
             </w:r>
           </w:p>
         </w:tc>
@@ -4824,19 +4724,9 @@
             <w:tcW w:w="2111" w:type="dxa"/>
           </w:tcPr>
           <w:p>
-            <w:proofErr w:type="spellStart"/>
-            <w:r>
-              <w:t>superadmin</w:t>
-            </w:r>
-            <w:proofErr w:type="spellEnd"/>
-            <w:r>
-              <w:t xml:space="preserve">, </w:t>
-            </w:r>
-            <w:proofErr w:type="spellStart"/>
-            <w:r>
-              <w:t>owner</w:t>
-            </w:r>
-            <w:proofErr w:type="spellEnd"/>
+            <w:r>
+              <w:t>superadmin, owner</w:t>
+            </w:r>
           </w:p>
         </w:tc>
       </w:tr>
@@ -4847,29 +4737,8 @@
           </w:tcPr>
           <w:p>
             <w:r>
-              <w:t>/</w:t>
-            </w:r>
-            <w:proofErr w:type="spellStart"/>
-            <w:r>
-              <w:t>users</w:t>
-            </w:r>
-            <w:proofErr w:type="spellEnd"/>
-            <w:r>
-              <w:t>/&lt;</w:t>
-            </w:r>
-            <w:proofErr w:type="spellStart"/>
-            <w:r>
-              <w:t>id</w:t>
-            </w:r>
-            <w:proofErr w:type="spellEnd"/>
-            <w:r>
-              <w:t>&gt;/</w:t>
-            </w:r>
-            <w:proofErr w:type="spellStart"/>
-            <w:r>
-              <w:t>orders</w:t>
-            </w:r>
-            <w:proofErr w:type="spellEnd"/>
+              <w:t>/users/&lt;id&gt;/orders</w:t>
+            </w:r>
           </w:p>
         </w:tc>
         <w:tc>
@@ -4912,13 +4781,8 @@
           </w:tcPr>
           <w:p>
             <w:r>
-              <w:t>/</w:t>
-            </w:r>
-            <w:proofErr w:type="spellStart"/>
-            <w:r>
-              <w:t>orders</w:t>
-            </w:r>
-            <w:proofErr w:type="spellEnd"/>
+              <w:t>/orders</w:t>
+            </w:r>
           </w:p>
         </w:tc>
         <w:tc>
@@ -4965,13 +4829,8 @@
           </w:tcPr>
           <w:p>
             <w:r>
-              <w:t>/</w:t>
-            </w:r>
-            <w:proofErr w:type="spellStart"/>
-            <w:r>
-              <w:t>orders</w:t>
-            </w:r>
-            <w:proofErr w:type="spellEnd"/>
+              <w:t>/orders</w:t>
+            </w:r>
           </w:p>
         </w:tc>
         <w:tc>
@@ -5018,23 +4877,7 @@
           </w:tcPr>
           <w:p>
             <w:r>
-              <w:t>/</w:t>
-            </w:r>
-            <w:proofErr w:type="spellStart"/>
-            <w:r>
-              <w:t>orders</w:t>
-            </w:r>
-            <w:proofErr w:type="spellEnd"/>
-            <w:r>
-              <w:t>/&lt;</w:t>
-            </w:r>
-            <w:proofErr w:type="spellStart"/>
-            <w:r>
-              <w:t>id</w:t>
-            </w:r>
-            <w:proofErr w:type="spellEnd"/>
-            <w:r>
-              <w:t>&gt;</w:t>
+              <w:t>/orders/&lt;id&gt;</w:t>
             </w:r>
           </w:p>
         </w:tc>
@@ -5082,23 +4925,7 @@
           </w:tcPr>
           <w:p>
             <w:r>
-              <w:t>/</w:t>
-            </w:r>
-            <w:proofErr w:type="spellStart"/>
-            <w:r>
-              <w:t>orders</w:t>
-            </w:r>
-            <w:proofErr w:type="spellEnd"/>
-            <w:r>
-              <w:t>/&lt;</w:t>
-            </w:r>
-            <w:proofErr w:type="spellStart"/>
-            <w:r>
-              <w:t>id</w:t>
-            </w:r>
-            <w:proofErr w:type="spellEnd"/>
-            <w:r>
-              <w:t>&gt;</w:t>
+              <w:t>/orders/&lt;id&gt;</w:t>
             </w:r>
           </w:p>
         </w:tc>
@@ -5137,11 +4964,9 @@
             <w:tcW w:w="2111" w:type="dxa"/>
           </w:tcPr>
           <w:p>
-            <w:proofErr w:type="spellStart"/>
             <w:r>
               <w:t>mitarbeiter</w:t>
             </w:r>
-            <w:proofErr w:type="spellEnd"/>
           </w:p>
         </w:tc>
       </w:tr>
@@ -5152,23 +4977,7 @@
           </w:tcPr>
           <w:p>
             <w:r>
-              <w:t>/</w:t>
-            </w:r>
-            <w:proofErr w:type="spellStart"/>
-            <w:r>
-              <w:t>orders</w:t>
-            </w:r>
-            <w:proofErr w:type="spellEnd"/>
-            <w:r>
-              <w:t>/&lt;</w:t>
-            </w:r>
-            <w:proofErr w:type="spellStart"/>
-            <w:r>
-              <w:t>id</w:t>
-            </w:r>
-            <w:proofErr w:type="spellEnd"/>
-            <w:r>
-              <w:t>&gt;</w:t>
+              <w:t>/orders/&lt;id&gt;</w:t>
             </w:r>
           </w:p>
         </w:tc>
@@ -5210,14 +5019,309 @@
             <w:pPr>
               <w:keepNext/>
             </w:pPr>
-            <w:proofErr w:type="spellStart"/>
             <w:r>
               <w:t>m</w:t>
             </w:r>
             <w:r>
               <w:t>itarbeiter</w:t>
             </w:r>
-            <w:proofErr w:type="spellEnd"/>
+          </w:p>
+        </w:tc>
+      </w:tr>
+      <w:tr>
+        <w:tc>
+          <w:tcPr>
+            <w:tcW w:w="2305" w:type="dxa"/>
+          </w:tcPr>
+          <w:p>
+            <w:r>
+              <w:t>/</w:t>
+            </w:r>
+            <w:r>
+              <w:t>services</w:t>
+            </w:r>
+          </w:p>
+        </w:tc>
+        <w:tc>
+          <w:tcPr>
+            <w:tcW w:w="1059" w:type="dxa"/>
+          </w:tcPr>
+          <w:p>
+            <w:r>
+              <w:t>GET</w:t>
+            </w:r>
+          </w:p>
+        </w:tc>
+        <w:tc>
+          <w:tcPr>
+            <w:tcW w:w="2850" w:type="dxa"/>
+          </w:tcPr>
+          <w:p>
+            <w:r>
+              <w:t>Abfrage aller Services</w:t>
+            </w:r>
+          </w:p>
+        </w:tc>
+        <w:tc>
+          <w:tcPr>
+            <w:tcW w:w="737" w:type="dxa"/>
+          </w:tcPr>
+          <w:p/>
+        </w:tc>
+        <w:tc>
+          <w:tcPr>
+            <w:tcW w:w="2111" w:type="dxa"/>
+          </w:tcPr>
+          <w:p>
+            <w:pPr>
+              <w:keepNext/>
+            </w:pPr>
+          </w:p>
+        </w:tc>
+      </w:tr>
+      <w:tr>
+        <w:tc>
+          <w:tcPr>
+            <w:tcW w:w="2305" w:type="dxa"/>
+          </w:tcPr>
+          <w:p>
+            <w:r>
+              <w:t>/services/&lt;id&gt;</w:t>
+            </w:r>
+          </w:p>
+        </w:tc>
+        <w:tc>
+          <w:tcPr>
+            <w:tcW w:w="1059" w:type="dxa"/>
+          </w:tcPr>
+          <w:p>
+            <w:r>
+              <w:t>GET</w:t>
+            </w:r>
+          </w:p>
+        </w:tc>
+        <w:tc>
+          <w:tcPr>
+            <w:tcW w:w="2850" w:type="dxa"/>
+          </w:tcPr>
+          <w:p>
+            <w:r>
+              <w:t xml:space="preserve">Service </w:t>
+            </w:r>
+            <w:r>
+              <w:t>a</w:t>
+            </w:r>
+            <w:r>
+              <w:t>bfragen</w:t>
+            </w:r>
+          </w:p>
+        </w:tc>
+        <w:tc>
+          <w:tcPr>
+            <w:tcW w:w="737" w:type="dxa"/>
+          </w:tcPr>
+          <w:p/>
+        </w:tc>
+        <w:tc>
+          <w:tcPr>
+            <w:tcW w:w="2111" w:type="dxa"/>
+          </w:tcPr>
+          <w:p>
+            <w:pPr>
+              <w:keepNext/>
+            </w:pPr>
+          </w:p>
+        </w:tc>
+      </w:tr>
+      <w:tr>
+        <w:tc>
+          <w:tcPr>
+            <w:tcW w:w="2305" w:type="dxa"/>
+          </w:tcPr>
+          <w:p>
+            <w:r>
+              <w:t>/states</w:t>
+            </w:r>
+          </w:p>
+        </w:tc>
+        <w:tc>
+          <w:tcPr>
+            <w:tcW w:w="1059" w:type="dxa"/>
+          </w:tcPr>
+          <w:p>
+            <w:r>
+              <w:t>GET</w:t>
+            </w:r>
+          </w:p>
+        </w:tc>
+        <w:tc>
+          <w:tcPr>
+            <w:tcW w:w="2850" w:type="dxa"/>
+          </w:tcPr>
+          <w:p>
+            <w:r>
+              <w:t>Abfrage aller Stati</w:t>
+            </w:r>
+          </w:p>
+        </w:tc>
+        <w:tc>
+          <w:tcPr>
+            <w:tcW w:w="737" w:type="dxa"/>
+          </w:tcPr>
+          <w:p/>
+        </w:tc>
+        <w:tc>
+          <w:tcPr>
+            <w:tcW w:w="2111" w:type="dxa"/>
+          </w:tcPr>
+          <w:p>
+            <w:pPr>
+              <w:keepNext/>
+            </w:pPr>
+          </w:p>
+        </w:tc>
+      </w:tr>
+      <w:tr>
+        <w:tc>
+          <w:tcPr>
+            <w:tcW w:w="2305" w:type="dxa"/>
+          </w:tcPr>
+          <w:p>
+            <w:r>
+              <w:t>/states/&lt;id&gt;</w:t>
+            </w:r>
+          </w:p>
+        </w:tc>
+        <w:tc>
+          <w:tcPr>
+            <w:tcW w:w="1059" w:type="dxa"/>
+          </w:tcPr>
+          <w:p>
+            <w:r>
+              <w:t>GET</w:t>
+            </w:r>
+          </w:p>
+        </w:tc>
+        <w:tc>
+          <w:tcPr>
+            <w:tcW w:w="2850" w:type="dxa"/>
+          </w:tcPr>
+          <w:p>
+            <w:r>
+              <w:t>Status abfragen</w:t>
+            </w:r>
+          </w:p>
+        </w:tc>
+        <w:tc>
+          <w:tcPr>
+            <w:tcW w:w="737" w:type="dxa"/>
+          </w:tcPr>
+          <w:p/>
+        </w:tc>
+        <w:tc>
+          <w:tcPr>
+            <w:tcW w:w="2111" w:type="dxa"/>
+          </w:tcPr>
+          <w:p>
+            <w:pPr>
+              <w:keepNext/>
+            </w:pPr>
+          </w:p>
+        </w:tc>
+      </w:tr>
+      <w:tr>
+        <w:tc>
+          <w:tcPr>
+            <w:tcW w:w="2305" w:type="dxa"/>
+          </w:tcPr>
+          <w:p>
+            <w:r>
+              <w:t>/priority</w:t>
+            </w:r>
+          </w:p>
+        </w:tc>
+        <w:tc>
+          <w:tcPr>
+            <w:tcW w:w="1059" w:type="dxa"/>
+          </w:tcPr>
+          <w:p>
+            <w:r>
+              <w:t>GET</w:t>
+            </w:r>
+          </w:p>
+        </w:tc>
+        <w:tc>
+          <w:tcPr>
+            <w:tcW w:w="2850" w:type="dxa"/>
+          </w:tcPr>
+          <w:p>
+            <w:r>
+              <w:t>Abfrage aller Prioritäten</w:t>
+            </w:r>
+          </w:p>
+        </w:tc>
+        <w:tc>
+          <w:tcPr>
+            <w:tcW w:w="737" w:type="dxa"/>
+          </w:tcPr>
+          <w:p/>
+        </w:tc>
+        <w:tc>
+          <w:tcPr>
+            <w:tcW w:w="2111" w:type="dxa"/>
+          </w:tcPr>
+          <w:p>
+            <w:pPr>
+              <w:keepNext/>
+            </w:pPr>
+          </w:p>
+        </w:tc>
+      </w:tr>
+      <w:tr>
+        <w:tc>
+          <w:tcPr>
+            <w:tcW w:w="2305" w:type="dxa"/>
+          </w:tcPr>
+          <w:p>
+            <w:r>
+              <w:t>/priority/&lt;id&gt;</w:t>
+            </w:r>
+          </w:p>
+        </w:tc>
+        <w:tc>
+          <w:tcPr>
+            <w:tcW w:w="1059" w:type="dxa"/>
+          </w:tcPr>
+          <w:p>
+            <w:r>
+              <w:t>GET</w:t>
+            </w:r>
+          </w:p>
+        </w:tc>
+        <w:tc>
+          <w:tcPr>
+            <w:tcW w:w="2850" w:type="dxa"/>
+          </w:tcPr>
+          <w:p>
+            <w:r>
+              <w:t>Priorität abfragen</w:t>
+            </w:r>
+          </w:p>
+        </w:tc>
+        <w:tc>
+          <w:tcPr>
+            <w:tcW w:w="737" w:type="dxa"/>
+          </w:tcPr>
+          <w:p/>
+        </w:tc>
+        <w:tc>
+          <w:tcPr>
+            <w:tcW w:w="2111" w:type="dxa"/>
+          </w:tcPr>
+          <w:p>
+            <w:pPr>
+              <w:keepNext/>
+            </w:pPr>
           </w:p>
         </w:tc>
       </w:tr>
@@ -5322,43 +5426,20 @@
     </w:p>
     <w:p>
       <w:r>
-        <w:t xml:space="preserve">Das </w:t>
-      </w:r>
-      <w:r>
-        <w:t>Wireframe präsentier</w:t>
-      </w:r>
-      <w:r>
-        <w:t>t</w:t>
-      </w:r>
-      <w:r>
-        <w:t xml:space="preserve"> drei Kernzustände der Benutzerinteraktion:</w:t>
+        <w:t>Das Wireframe präsentiert drei Kernzustände der Benutzerinteraktion:</w:t>
       </w:r>
     </w:p>
     <w:p>
-      <w:proofErr w:type="spellStart"/>
       <w:r>
         <w:rPr>
           <w:b/>
           <w:bCs/>
         </w:rPr>
-        <w:t>Unauthentifizierter</w:t>
-      </w:r>
-      <w:proofErr w:type="spellEnd"/>
-      <w:r>
-        <w:rPr>
-          <w:b/>
-          <w:bCs/>
-        </w:rPr>
-        <w:t xml:space="preserve"> Zugriff</w:t>
+        <w:t>Unauthentifizierter Zugriff</w:t>
       </w:r>
       <w:r>
         <w:br/>
-      </w:r>
-      <w:r>
-        <w:t>Die erste Karte zeigt die Ansicht für Nutzer, die nicht eingeloggt sind. Hier wird ein klar strukturiertes Layout verwendet, um sofortige Einblicke zu ermöglichen, ohne dass vertrauliche Informationen preisgegeben werden</w:t>
-      </w:r>
-      <w:r>
-        <w:t>.</w:t>
+        <w:t>Die erste Karte zeigt die Ansicht für Nutzer, die nicht eingeloggt sind. Hier wird ein klar strukturiertes Layout verwendet, um sofortige Einblicke zu ermöglichen, ohne dass vertrauliche Informationen preisgegeben werden.</w:t>
       </w:r>
     </w:p>
     <w:p>
@@ -5378,17 +5459,10 @@
       </w:r>
       <w:r>
         <w:br/>
-      </w:r>
-      <w:r>
-        <w:t>In der zweiten Karte wird die Ansicht dargestellt, die ein eingeloggter Nutzer ohne Beanspruchung eines Services sieht. Die Interaktionselemente sind so gestaltet, dass sie auf die Aktionen des Nutzers reagieren, wobei die Option zum „</w:t>
-      </w:r>
-      <w:proofErr w:type="spellStart"/>
-      <w:r>
-        <w:t>Claimen</w:t>
-      </w:r>
-      <w:proofErr w:type="spellEnd"/>
-      <w:r>
-        <w:t>“ eines Services hervorgehoben wird.</w:t>
+        <w:t>In der zweiten Karte wird die Ansicht dargestellt, die ein eingeloggter Nutzer ohne Beanspruchung eines Services sieht. Die Interaktionselemente sind so gestaltet, dass sie auf die Aktionen des Nutzers reagieren</w:t>
+      </w:r>
+      <w:r>
+        <w:t>.</w:t>
       </w:r>
     </w:p>
     <w:p>
@@ -5408,8 +5482,6 @@
       </w:r>
       <w:r>
         <w:br/>
-      </w:r>
-      <w:r>
         <w:t>Die dritte Karte illustriert die Ansicht, nachdem ein Service durch den Nutzer beansprucht wurde. Die Veränderungen im Interface signalisieren deutlich den neuen Status, und der Nutzer erhält visuelles Feedback über die erfolgreiche Übernahme des Services.</w:t>
       </w:r>
     </w:p>
@@ -5420,13 +5492,87 @@
     </w:p>
     <w:p>
       <w:r>
-        <w:t xml:space="preserve">Zugänglichkeitsstandards </w:t>
-      </w:r>
-      <w:r>
-        <w:t>werden</w:t>
-      </w:r>
-      <w:r>
-        <w:t xml:space="preserve"> berücksichtigt, um das System für Menschen mit unterschiedlichen Fähigkeiten nutzbar zu machen. </w:t>
+        <w:t>Zugänglichkeitsstandards werden berücksichtigt, um das System für Menschen mit unterschiedlichen Fähigkeiten nutzbar zu machen.</w:t>
+      </w:r>
+    </w:p>
+    <w:p>
+      <w:r>
+        <w:br w:type="page"/>
+      </w:r>
+    </w:p>
+    <w:p>
+      <w:pPr>
+        <w:pStyle w:val="berschrift1"/>
+      </w:pPr>
+      <w:r>
+        <w:lastRenderedPageBreak/>
+        <w:t>Entscheiden</w:t>
+      </w:r>
+    </w:p>
+    <w:p>
+      <w:pPr>
+        <w:pStyle w:val="berschrift2"/>
+      </w:pPr>
+      <w:r>
+        <w:t>Test-Strategie</w:t>
+      </w:r>
+    </w:p>
+    <w:p>
+      <w:r>
+        <w:t xml:space="preserve">Für das Projekt habe ich geplant, </w:t>
+      </w:r>
+      <w:r>
+        <w:t xml:space="preserve">für </w:t>
+      </w:r>
+      <w:r>
+        <w:t>die verschiedenen API-Endpoints spezifische Unit Tests zu implementieren. Diese Tests werden sich darauf konzentrieren, die Funktionalität der einzelnen Komponenten der API zu überprüfen. Dabei wird überprüft, ob die Endpoints die erwarteten Ergebnisse liefern, korrekt mit Eingabeparametern umgehen und geeignete Reaktionen auf unterschiedliche Anfrageszenarien zeigen.</w:t>
+      </w:r>
+    </w:p>
+    <w:p>
+      <w:r>
+        <w:t>Aufgrund des schulischen Projektumfangs werde</w:t>
+      </w:r>
+      <w:r>
+        <w:t xml:space="preserve"> ich mich</w:t>
+      </w:r>
+      <w:r>
+        <w:t xml:space="preserve"> auf Unit Tests konzentrieren und komplexere Testformen wie Integrationstests und End-to-End-Tests aussparen. Für die Implementierung der Unit Tests wird das in Visual Studio integrierte Testframework verwendet.</w:t>
+      </w:r>
+    </w:p>
+    <w:p>
+      <w:pPr>
+        <w:pStyle w:val="berschrift2"/>
+      </w:pPr>
+      <w:r>
+        <w:t>Code- oder Database-First</w:t>
+      </w:r>
+    </w:p>
+    <w:p>
+      <w:r>
+        <w:t>Ich habe mich für den</w:t>
+      </w:r>
+      <w:r>
+        <w:t xml:space="preserve"> Code-First-Ansatz </w:t>
+      </w:r>
+      <w:r>
+        <w:t>entschieden</w:t>
+      </w:r>
+      <w:r>
+        <w:t>, da er eine hohe Flexibilität und eine enge Integration mit der Anwendungsentwicklung ermöglicht. Besonders weil keine komplexe vorbestehende Datenbankstruktur vorhanden ist, erlaubt dieser Ansatz ein intuitives Design und eine schrittweise Entwicklung des Datenmodells direkt aus dem Anwendungscode heraus.</w:t>
+      </w:r>
+    </w:p>
+    <w:p>
+      <w:r>
+        <w:br w:type="page"/>
+      </w:r>
+    </w:p>
+    <w:p>
+      <w:pPr>
+        <w:pStyle w:val="berschrift1"/>
+      </w:pPr>
+      <w:r>
+        <w:lastRenderedPageBreak/>
+        <w:t>Realisierung</w:t>
       </w:r>
     </w:p>
     <w:sectPr>

</xml_diff>

<commit_message>
implemented a generic controller and service to reduce the amount of redundant code.  | Controllers for States, Services, Priorities, User are more or less done
</commit_message>
<xml_diff>
--- a/files/Dokumentation.docx
+++ b/files/Dokumentation.docx
@@ -3112,8 +3112,13 @@
             <w:tcW w:w="4819" w:type="dxa"/>
           </w:tcPr>
           <w:p>
-            <w:r>
-              <w:t>Git-Repository aufsetzen</w:t>
+            <w:proofErr w:type="spellStart"/>
+            <w:r>
+              <w:t>Git</w:t>
+            </w:r>
+            <w:proofErr w:type="spellEnd"/>
+            <w:r>
+              <w:t>-Repository aufsetzen</w:t>
             </w:r>
           </w:p>
         </w:tc>
@@ -3235,8 +3240,13 @@
           </w:tcPr>
           <w:p>
             <w:r>
-              <w:t>Entwicklung &amp; Integration des Frontends</w:t>
-            </w:r>
+              <w:t xml:space="preserve">Entwicklung &amp; Integration des </w:t>
+            </w:r>
+            <w:proofErr w:type="spellStart"/>
+            <w:r>
+              <w:t>Frontends</w:t>
+            </w:r>
+            <w:proofErr w:type="spellEnd"/>
           </w:p>
         </w:tc>
         <w:tc>
@@ -3976,7 +3986,13 @@
     </w:p>
     <w:p>
       <w:r>
-        <w:t>Um eine hohe Skalierbarkeit und Performanz zu gewährleisten, werden zentrale Werte wie Services, Prioritäten und Status in dedizierten Tabellen verwaltet. Diese Struktur ermöglicht nicht nur eine effiziente Indizierung und Suchfunktion, sondern auch eine problemlose Erweiterbarkeit bei Bedarf. Jedes Attribut innerhalb der Tabellen wird mit der NOT NULL-Bedingung versehen, wenn nicht anders spezifiziert, um Datenkonsistenz zu gewährleisten.</w:t>
+        <w:t>Um eine hohe Skalierbarkeit und Performan</w:t>
+      </w:r>
+      <w:r>
+        <w:t>ce</w:t>
+      </w:r>
+      <w:r>
+        <w:t xml:space="preserve"> zu gewährleisten, werden zentrale Werte wie Services, Prioritäten und Status in dedizierten Tabellen verwaltet. Diese Struktur ermöglicht nicht nur eine effiziente Indizierung und Suchfunktion, sondern auch eine problemlose Erweiterbarkeit bei Bedarf. Jedes Attribut innerhalb der Tabellen wird mit der NOT NULL-Bedingung versehen, wenn nicht anders spezifiziert, um Datenkonsistenz zu gewährleisten.</w:t>
       </w:r>
     </w:p>
     <w:p>
@@ -3992,6 +4008,7 @@
       <w:r>
         <w:t>itarbeiter» der Standard ist und «</w:t>
       </w:r>
+      <w:proofErr w:type="spellStart"/>
       <w:r>
         <w:t>S</w:t>
       </w:r>
@@ -4002,12 +4019,24 @@
         <w:t>A</w:t>
       </w:r>
       <w:r>
-        <w:t>dmin» für den Geschäftsführer um seine Mitarbeiter zu verwalten</w:t>
+        <w:t>dmin</w:t>
+      </w:r>
+      <w:proofErr w:type="spellEnd"/>
+      <w:r>
+        <w:t>» für den Geschäftsführer um seine Mitarbeiter zu verwalten</w:t>
       </w:r>
     </w:p>
     <w:p>
       <w:r>
-        <w:t>In der Auftragsverwaltung kann jeder Auftrag entweder keinen oder genau einen Nutzer haben, was eine optionale 1:1-Beziehung von Aufträgen zu Nutzern bedeutet. Auf der anderen Seite kann ein Nutzer für mehrere Aufträge zuständig sein, was eine 1:n-Beziehung von Nutzern zu Aufträgen darstellt. Zudem ist es obligatorisch, dass jeder Auftrag einen Service, eine Priorität und einen Status zugewiesen bekommt. Es ist dabei möglich, dass verschiedene Aufträge denselben Service, dieselbe Priorität und denselben Status teilen können.</w:t>
+        <w:t xml:space="preserve">In der Auftragsverwaltung kann jeder Auftrag entweder keinen oder genau einen Nutzer haben, was eine optionale 1:1-Beziehung von Aufträgen zu Nutzern bedeutet. Auf der anderen Seite kann ein Nutzer für mehrere Aufträge zuständig sein, was eine </w:t>
+      </w:r>
+      <w:proofErr w:type="gramStart"/>
+      <w:r>
+        <w:t>1:n</w:t>
+      </w:r>
+      <w:proofErr w:type="gramEnd"/>
+      <w:r>
+        <w:t>-Beziehung von Nutzern zu Aufträgen darstellt. Zudem ist es obligatorisch, dass jeder Auftrag einen Service, eine Priorität und einen Status zugewiesen bekommt. Es ist dabei möglich, dass verschiedene Aufträge denselben Service, dieselbe Priorität und denselben Status teilen können.</w:t>
       </w:r>
     </w:p>
     <w:p>
@@ -4290,7 +4319,15 @@
     </w:p>
     <w:p>
       <w:r>
-        <w:t>Die Kommunikation zwischen den Schichten erfolgt über HTTPS, wobei JSON als Datenaustauschformat verwendet wird, um die Interoperabilität und das leichte Parsing der Daten zu gewährleisten. Diese Architektur bietet eine solide Basis für die Realisierung unseres Projekts und unterstützt dessen Wachstum und Anpassungsfähigkeit an zukünftige Anforderungen.</w:t>
+        <w:t xml:space="preserve">Die Kommunikation zwischen den Schichten erfolgt über HTTPS, wobei JSON als Datenaustauschformat verwendet wird, um die Interoperabilität und das leichte </w:t>
+      </w:r>
+      <w:proofErr w:type="spellStart"/>
+      <w:r>
+        <w:t>Parsing</w:t>
+      </w:r>
+      <w:proofErr w:type="spellEnd"/>
+      <w:r>
+        <w:t xml:space="preserve"> der Daten zu gewährleisten. Diese Architektur bietet eine solide Basis für die Realisierung unseres Projekts und unterstützt dessen Wachstum und Anpassungsfähigkeit an zukünftige Anforderungen.</w:t>
       </w:r>
     </w:p>
     <w:p>
@@ -4429,8 +4466,13 @@
           </w:tcPr>
           <w:p>
             <w:r>
-              <w:t>/users</w:t>
-            </w:r>
+              <w:t>/</w:t>
+            </w:r>
+            <w:proofErr w:type="spellStart"/>
+            <w:r>
+              <w:t>users</w:t>
+            </w:r>
+            <w:proofErr w:type="spellEnd"/>
           </w:p>
         </w:tc>
         <w:tc>
@@ -4468,9 +4510,11 @@
             <w:tcW w:w="2111" w:type="dxa"/>
           </w:tcPr>
           <w:p>
+            <w:proofErr w:type="spellStart"/>
             <w:r>
               <w:t>superadmin</w:t>
             </w:r>
+            <w:proofErr w:type="spellEnd"/>
           </w:p>
         </w:tc>
       </w:tr>
@@ -4481,8 +4525,13 @@
           </w:tcPr>
           <w:p>
             <w:r>
-              <w:t>/users</w:t>
-            </w:r>
+              <w:t>/</w:t>
+            </w:r>
+            <w:proofErr w:type="spellStart"/>
+            <w:r>
+              <w:t>users</w:t>
+            </w:r>
+            <w:proofErr w:type="spellEnd"/>
           </w:p>
         </w:tc>
         <w:tc>
@@ -4520,9 +4569,11 @@
             <w:tcW w:w="2111" w:type="dxa"/>
           </w:tcPr>
           <w:p>
+            <w:proofErr w:type="spellStart"/>
             <w:r>
               <w:t>superadmin</w:t>
             </w:r>
+            <w:proofErr w:type="spellEnd"/>
           </w:p>
         </w:tc>
       </w:tr>
@@ -4533,8 +4584,21 @@
           </w:tcPr>
           <w:p>
             <w:r>
-              <w:t>/users/login</w:t>
-            </w:r>
+              <w:t>/</w:t>
+            </w:r>
+            <w:proofErr w:type="spellStart"/>
+            <w:r>
+              <w:t>users</w:t>
+            </w:r>
+            <w:proofErr w:type="spellEnd"/>
+            <w:r>
+              <w:t>/</w:t>
+            </w:r>
+            <w:proofErr w:type="spellStart"/>
+            <w:r>
+              <w:t>login</w:t>
+            </w:r>
+            <w:proofErr w:type="spellEnd"/>
           </w:p>
         </w:tc>
         <w:tc>
@@ -4581,7 +4645,23 @@
           </w:tcPr>
           <w:p>
             <w:r>
-              <w:t>/users/&lt;id&gt;</w:t>
+              <w:t>/</w:t>
+            </w:r>
+            <w:proofErr w:type="spellStart"/>
+            <w:r>
+              <w:t>users</w:t>
+            </w:r>
+            <w:proofErr w:type="spellEnd"/>
+            <w:r>
+              <w:t>/&lt;</w:t>
+            </w:r>
+            <w:proofErr w:type="spellStart"/>
+            <w:r>
+              <w:t>id</w:t>
+            </w:r>
+            <w:proofErr w:type="spellEnd"/>
+            <w:r>
+              <w:t>&gt;</w:t>
             </w:r>
           </w:p>
         </w:tc>
@@ -4620,9 +4700,19 @@
             <w:tcW w:w="2111" w:type="dxa"/>
           </w:tcPr>
           <w:p>
-            <w:r>
-              <w:t>superadmin, owner</w:t>
-            </w:r>
+            <w:proofErr w:type="spellStart"/>
+            <w:r>
+              <w:t>superadmin</w:t>
+            </w:r>
+            <w:proofErr w:type="spellEnd"/>
+            <w:r>
+              <w:t xml:space="preserve">, </w:t>
+            </w:r>
+            <w:proofErr w:type="spellStart"/>
+            <w:r>
+              <w:t>owner</w:t>
+            </w:r>
+            <w:proofErr w:type="spellEnd"/>
           </w:p>
         </w:tc>
       </w:tr>
@@ -4633,7 +4723,23 @@
           </w:tcPr>
           <w:p>
             <w:r>
-              <w:t>/users/&lt;id&gt;</w:t>
+              <w:t>/</w:t>
+            </w:r>
+            <w:proofErr w:type="spellStart"/>
+            <w:r>
+              <w:t>users</w:t>
+            </w:r>
+            <w:proofErr w:type="spellEnd"/>
+            <w:r>
+              <w:t>/&lt;</w:t>
+            </w:r>
+            <w:proofErr w:type="spellStart"/>
+            <w:r>
+              <w:t>id</w:t>
+            </w:r>
+            <w:proofErr w:type="spellEnd"/>
+            <w:r>
+              <w:t>&gt;</w:t>
             </w:r>
           </w:p>
         </w:tc>
@@ -4672,9 +4778,11 @@
             <w:tcW w:w="2111" w:type="dxa"/>
           </w:tcPr>
           <w:p>
+            <w:proofErr w:type="spellStart"/>
             <w:r>
               <w:t>superadmin</w:t>
             </w:r>
+            <w:proofErr w:type="spellEnd"/>
           </w:p>
         </w:tc>
       </w:tr>
@@ -4685,7 +4793,23 @@
           </w:tcPr>
           <w:p>
             <w:r>
-              <w:t>/users/&lt;id&gt;</w:t>
+              <w:t>/</w:t>
+            </w:r>
+            <w:proofErr w:type="spellStart"/>
+            <w:r>
+              <w:t>users</w:t>
+            </w:r>
+            <w:proofErr w:type="spellEnd"/>
+            <w:r>
+              <w:t>/&lt;</w:t>
+            </w:r>
+            <w:proofErr w:type="spellStart"/>
+            <w:r>
+              <w:t>id</w:t>
+            </w:r>
+            <w:proofErr w:type="spellEnd"/>
+            <w:r>
+              <w:t>&gt;</w:t>
             </w:r>
           </w:p>
         </w:tc>
@@ -4724,9 +4848,19 @@
             <w:tcW w:w="2111" w:type="dxa"/>
           </w:tcPr>
           <w:p>
-            <w:r>
-              <w:t>superadmin, owner</w:t>
-            </w:r>
+            <w:proofErr w:type="spellStart"/>
+            <w:r>
+              <w:t>superadmin</w:t>
+            </w:r>
+            <w:proofErr w:type="spellEnd"/>
+            <w:r>
+              <w:t xml:space="preserve">, </w:t>
+            </w:r>
+            <w:proofErr w:type="spellStart"/>
+            <w:r>
+              <w:t>owner</w:t>
+            </w:r>
+            <w:proofErr w:type="spellEnd"/>
           </w:p>
         </w:tc>
       </w:tr>
@@ -4737,8 +4871,29 @@
           </w:tcPr>
           <w:p>
             <w:r>
-              <w:t>/users/&lt;id&gt;/orders</w:t>
-            </w:r>
+              <w:t>/</w:t>
+            </w:r>
+            <w:proofErr w:type="spellStart"/>
+            <w:r>
+              <w:t>users</w:t>
+            </w:r>
+            <w:proofErr w:type="spellEnd"/>
+            <w:r>
+              <w:t>/&lt;</w:t>
+            </w:r>
+            <w:proofErr w:type="spellStart"/>
+            <w:r>
+              <w:t>id</w:t>
+            </w:r>
+            <w:proofErr w:type="spellEnd"/>
+            <w:r>
+              <w:t>&gt;/</w:t>
+            </w:r>
+            <w:proofErr w:type="spellStart"/>
+            <w:r>
+              <w:t>orders</w:t>
+            </w:r>
+            <w:proofErr w:type="spellEnd"/>
           </w:p>
         </w:tc>
         <w:tc>
@@ -4781,8 +4936,13 @@
           </w:tcPr>
           <w:p>
             <w:r>
-              <w:t>/orders</w:t>
-            </w:r>
+              <w:t>/</w:t>
+            </w:r>
+            <w:proofErr w:type="spellStart"/>
+            <w:r>
+              <w:t>orders</w:t>
+            </w:r>
+            <w:proofErr w:type="spellEnd"/>
           </w:p>
         </w:tc>
         <w:tc>
@@ -4829,8 +4989,13 @@
           </w:tcPr>
           <w:p>
             <w:r>
-              <w:t>/orders</w:t>
-            </w:r>
+              <w:t>/</w:t>
+            </w:r>
+            <w:proofErr w:type="spellStart"/>
+            <w:r>
+              <w:t>orders</w:t>
+            </w:r>
+            <w:proofErr w:type="spellEnd"/>
           </w:p>
         </w:tc>
         <w:tc>
@@ -4877,7 +5042,23 @@
           </w:tcPr>
           <w:p>
             <w:r>
-              <w:t>/orders/&lt;id&gt;</w:t>
+              <w:t>/</w:t>
+            </w:r>
+            <w:proofErr w:type="spellStart"/>
+            <w:r>
+              <w:t>orders</w:t>
+            </w:r>
+            <w:proofErr w:type="spellEnd"/>
+            <w:r>
+              <w:t>/&lt;</w:t>
+            </w:r>
+            <w:proofErr w:type="spellStart"/>
+            <w:r>
+              <w:t>id</w:t>
+            </w:r>
+            <w:proofErr w:type="spellEnd"/>
+            <w:r>
+              <w:t>&gt;</w:t>
             </w:r>
           </w:p>
         </w:tc>
@@ -4925,7 +5106,23 @@
           </w:tcPr>
           <w:p>
             <w:r>
-              <w:t>/orders/&lt;id&gt;</w:t>
+              <w:t>/</w:t>
+            </w:r>
+            <w:proofErr w:type="spellStart"/>
+            <w:r>
+              <w:t>orders</w:t>
+            </w:r>
+            <w:proofErr w:type="spellEnd"/>
+            <w:r>
+              <w:t>/&lt;</w:t>
+            </w:r>
+            <w:proofErr w:type="spellStart"/>
+            <w:r>
+              <w:t>id</w:t>
+            </w:r>
+            <w:proofErr w:type="spellEnd"/>
+            <w:r>
+              <w:t>&gt;</w:t>
             </w:r>
           </w:p>
         </w:tc>
@@ -4964,9 +5161,11 @@
             <w:tcW w:w="2111" w:type="dxa"/>
           </w:tcPr>
           <w:p>
+            <w:proofErr w:type="spellStart"/>
             <w:r>
               <w:t>mitarbeiter</w:t>
             </w:r>
+            <w:proofErr w:type="spellEnd"/>
           </w:p>
         </w:tc>
       </w:tr>
@@ -4977,7 +5176,23 @@
           </w:tcPr>
           <w:p>
             <w:r>
-              <w:t>/orders/&lt;id&gt;</w:t>
+              <w:t>/</w:t>
+            </w:r>
+            <w:proofErr w:type="spellStart"/>
+            <w:r>
+              <w:t>orders</w:t>
+            </w:r>
+            <w:proofErr w:type="spellEnd"/>
+            <w:r>
+              <w:t>/&lt;</w:t>
+            </w:r>
+            <w:proofErr w:type="spellStart"/>
+            <w:r>
+              <w:t>id</w:t>
+            </w:r>
+            <w:proofErr w:type="spellEnd"/>
+            <w:r>
+              <w:t>&gt;</w:t>
             </w:r>
           </w:p>
         </w:tc>
@@ -5019,12 +5234,14 @@
             <w:pPr>
               <w:keepNext/>
             </w:pPr>
+            <w:proofErr w:type="spellStart"/>
             <w:r>
               <w:t>m</w:t>
             </w:r>
             <w:r>
               <w:t>itarbeiter</w:t>
             </w:r>
+            <w:proofErr w:type="spellEnd"/>
           </w:p>
         </w:tc>
       </w:tr>
@@ -5037,9 +5254,11 @@
             <w:r>
               <w:t>/</w:t>
             </w:r>
+            <w:proofErr w:type="spellStart"/>
             <w:r>
               <w:t>services</w:t>
             </w:r>
+            <w:proofErr w:type="spellEnd"/>
           </w:p>
         </w:tc>
         <w:tc>
@@ -5086,7 +5305,23 @@
           </w:tcPr>
           <w:p>
             <w:r>
-              <w:t>/services/&lt;id&gt;</w:t>
+              <w:t>/</w:t>
+            </w:r>
+            <w:proofErr w:type="spellStart"/>
+            <w:r>
+              <w:t>services</w:t>
+            </w:r>
+            <w:proofErr w:type="spellEnd"/>
+            <w:r>
+              <w:t>/&lt;</w:t>
+            </w:r>
+            <w:proofErr w:type="spellStart"/>
+            <w:r>
+              <w:t>id</w:t>
+            </w:r>
+            <w:proofErr w:type="spellEnd"/>
+            <w:r>
+              <w:t>&gt;</w:t>
             </w:r>
           </w:p>
         </w:tc>
@@ -5140,8 +5375,13 @@
           </w:tcPr>
           <w:p>
             <w:r>
-              <w:t>/states</w:t>
-            </w:r>
+              <w:t>/</w:t>
+            </w:r>
+            <w:proofErr w:type="spellStart"/>
+            <w:r>
+              <w:t>states</w:t>
+            </w:r>
+            <w:proofErr w:type="spellEnd"/>
           </w:p>
         </w:tc>
         <w:tc>
@@ -5160,8 +5400,13 @@
           </w:tcPr>
           <w:p>
             <w:r>
-              <w:t>Abfrage aller Stati</w:t>
-            </w:r>
+              <w:t xml:space="preserve">Abfrage aller </w:t>
+            </w:r>
+            <w:proofErr w:type="spellStart"/>
+            <w:r>
+              <w:t>Stati</w:t>
+            </w:r>
+            <w:proofErr w:type="spellEnd"/>
           </w:p>
         </w:tc>
         <w:tc>
@@ -5188,7 +5433,23 @@
           </w:tcPr>
           <w:p>
             <w:r>
-              <w:t>/states/&lt;id&gt;</w:t>
+              <w:t>/</w:t>
+            </w:r>
+            <w:proofErr w:type="spellStart"/>
+            <w:r>
+              <w:t>states</w:t>
+            </w:r>
+            <w:proofErr w:type="spellEnd"/>
+            <w:r>
+              <w:t>/&lt;</w:t>
+            </w:r>
+            <w:proofErr w:type="spellStart"/>
+            <w:r>
+              <w:t>id</w:t>
+            </w:r>
+            <w:proofErr w:type="spellEnd"/>
+            <w:r>
+              <w:t>&gt;</w:t>
             </w:r>
           </w:p>
         </w:tc>
@@ -5236,8 +5497,13 @@
           </w:tcPr>
           <w:p>
             <w:r>
-              <w:t>/priority</w:t>
-            </w:r>
+              <w:t>/</w:t>
+            </w:r>
+            <w:proofErr w:type="spellStart"/>
+            <w:r>
+              <w:t>priority</w:t>
+            </w:r>
+            <w:proofErr w:type="spellEnd"/>
           </w:p>
         </w:tc>
         <w:tc>
@@ -5284,7 +5550,23 @@
           </w:tcPr>
           <w:p>
             <w:r>
-              <w:t>/priority/&lt;id&gt;</w:t>
+              <w:t>/</w:t>
+            </w:r>
+            <w:proofErr w:type="spellStart"/>
+            <w:r>
+              <w:t>priority</w:t>
+            </w:r>
+            <w:proofErr w:type="spellEnd"/>
+            <w:r>
+              <w:t>/&lt;</w:t>
+            </w:r>
+            <w:proofErr w:type="spellStart"/>
+            <w:r>
+              <w:t>id</w:t>
+            </w:r>
+            <w:proofErr w:type="spellEnd"/>
+            <w:r>
+              <w:t>&gt;</w:t>
             </w:r>
           </w:p>
         </w:tc>
@@ -5430,12 +5712,21 @@
       </w:r>
     </w:p>
     <w:p>
+      <w:proofErr w:type="spellStart"/>
       <w:r>
         <w:rPr>
           <w:b/>
           <w:bCs/>
         </w:rPr>
-        <w:t>Unauthentifizierter Zugriff</w:t>
+        <w:t>Unauthentifizierter</w:t>
+      </w:r>
+      <w:proofErr w:type="spellEnd"/>
+      <w:r>
+        <w:rPr>
+          <w:b/>
+          <w:bCs/>
+        </w:rPr>
+        <w:t xml:space="preserve"> Zugriff</w:t>
       </w:r>
       <w:r>
         <w:br/>
@@ -5536,7 +5827,15 @@
         <w:t xml:space="preserve"> ich mich</w:t>
       </w:r>
       <w:r>
-        <w:t xml:space="preserve"> auf Unit Tests konzentrieren und komplexere Testformen wie Integrationstests und End-to-End-Tests aussparen. Für die Implementierung der Unit Tests wird das in Visual Studio integrierte Testframework verwendet.</w:t>
+        <w:t xml:space="preserve"> auf Unit Tests konzentrieren und komplexere Testformen wie Integrationstests und End-</w:t>
+      </w:r>
+      <w:proofErr w:type="spellStart"/>
+      <w:r>
+        <w:t>to</w:t>
+      </w:r>
+      <w:proofErr w:type="spellEnd"/>
+      <w:r>
+        <w:t>-End-Tests aussparen. Für die Implementierung der Unit Tests wird das in Visual Studio integrierte Testframework verwendet.</w:t>
       </w:r>
     </w:p>
     <w:p>

</xml_diff>

<commit_message>
very basic implementation of Orders using the generic controler and service, also added proxies for ease of use
</commit_message>
<xml_diff>
--- a/files/Dokumentation.docx
+++ b/files/Dokumentation.docx
@@ -3112,13 +3112,8 @@
             <w:tcW w:w="4819" w:type="dxa"/>
           </w:tcPr>
           <w:p>
-            <w:proofErr w:type="spellStart"/>
-            <w:r>
-              <w:t>Git</w:t>
-            </w:r>
-            <w:proofErr w:type="spellEnd"/>
-            <w:r>
-              <w:t>-Repository aufsetzen</w:t>
+            <w:r>
+              <w:t>Git-Repository aufsetzen</w:t>
             </w:r>
           </w:p>
         </w:tc>
@@ -3220,7 +3215,11 @@
           <w:tcPr>
             <w:tcW w:w="1554" w:type="dxa"/>
           </w:tcPr>
-          <w:p/>
+          <w:p>
+            <w:r>
+              <w:t>12</w:t>
+            </w:r>
+          </w:p>
         </w:tc>
       </w:tr>
       <w:tr>
@@ -3240,13 +3239,8 @@
           </w:tcPr>
           <w:p>
             <w:r>
-              <w:t xml:space="preserve">Entwicklung &amp; Integration des </w:t>
-            </w:r>
-            <w:proofErr w:type="spellStart"/>
-            <w:r>
-              <w:t>Frontends</w:t>
-            </w:r>
-            <w:proofErr w:type="spellEnd"/>
+              <w:t>Entwicklung &amp; Integration des Frontends</w:t>
+            </w:r>
           </w:p>
         </w:tc>
         <w:tc>
@@ -3730,24 +3724,14 @@
       <w:pPr>
         <w:pStyle w:val="Beschriftung"/>
       </w:pPr>
-      <w:r>
-        <w:fldChar w:fldCharType="begin"/>
-      </w:r>
-      <w:r>
-        <w:instrText xml:space="preserve"> SEQ Tabelle \* ARABIC </w:instrText>
-      </w:r>
-      <w:r>
-        <w:fldChar w:fldCharType="separate"/>
-      </w:r>
-      <w:r>
-        <w:rPr>
-          <w:noProof/>
-        </w:rPr>
-        <w:t>1</w:t>
-      </w:r>
-      <w:r>
-        <w:fldChar w:fldCharType="end"/>
-      </w:r>
+      <w:fldSimple w:instr=" SEQ Tabelle \* ARABIC ">
+        <w:r>
+          <w:rPr>
+            <w:noProof/>
+          </w:rPr>
+          <w:t>1</w:t>
+        </w:r>
+      </w:fldSimple>
       <w:r>
         <w:t xml:space="preserve"> - PSP Zeitplanung</w:t>
       </w:r>
@@ -4008,7 +3992,6 @@
       <w:r>
         <w:t>itarbeiter» der Standard ist und «</w:t>
       </w:r>
-      <w:proofErr w:type="spellStart"/>
       <w:r>
         <w:t>S</w:t>
       </w:r>
@@ -4019,24 +4002,12 @@
         <w:t>A</w:t>
       </w:r>
       <w:r>
-        <w:t>dmin</w:t>
-      </w:r>
-      <w:proofErr w:type="spellEnd"/>
-      <w:r>
-        <w:t>» für den Geschäftsführer um seine Mitarbeiter zu verwalten</w:t>
+        <w:t>dmin» für den Geschäftsführer um seine Mitarbeiter zu verwalten</w:t>
       </w:r>
     </w:p>
     <w:p>
       <w:r>
-        <w:t xml:space="preserve">In der Auftragsverwaltung kann jeder Auftrag entweder keinen oder genau einen Nutzer haben, was eine optionale 1:1-Beziehung von Aufträgen zu Nutzern bedeutet. Auf der anderen Seite kann ein Nutzer für mehrere Aufträge zuständig sein, was eine </w:t>
-      </w:r>
-      <w:proofErr w:type="gramStart"/>
-      <w:r>
-        <w:t>1:n</w:t>
-      </w:r>
-      <w:proofErr w:type="gramEnd"/>
-      <w:r>
-        <w:t>-Beziehung von Nutzern zu Aufträgen darstellt. Zudem ist es obligatorisch, dass jeder Auftrag einen Service, eine Priorität und einen Status zugewiesen bekommt. Es ist dabei möglich, dass verschiedene Aufträge denselben Service, dieselbe Priorität und denselben Status teilen können.</w:t>
+        <w:t>In der Auftragsverwaltung kann jeder Auftrag entweder keinen oder genau einen Nutzer haben, was eine optionale 1:1-Beziehung von Aufträgen zu Nutzern bedeutet. Auf der anderen Seite kann ein Nutzer für mehrere Aufträge zuständig sein, was eine 1:n-Beziehung von Nutzern zu Aufträgen darstellt. Zudem ist es obligatorisch, dass jeder Auftrag einen Service, eine Priorität und einen Status zugewiesen bekommt. Es ist dabei möglich, dass verschiedene Aufträge denselben Service, dieselbe Priorität und denselben Status teilen können.</w:t>
       </w:r>
     </w:p>
     <w:p>
@@ -4319,15 +4290,7 @@
     </w:p>
     <w:p>
       <w:r>
-        <w:t xml:space="preserve">Die Kommunikation zwischen den Schichten erfolgt über HTTPS, wobei JSON als Datenaustauschformat verwendet wird, um die Interoperabilität und das leichte </w:t>
-      </w:r>
-      <w:proofErr w:type="spellStart"/>
-      <w:r>
-        <w:t>Parsing</w:t>
-      </w:r>
-      <w:proofErr w:type="spellEnd"/>
-      <w:r>
-        <w:t xml:space="preserve"> der Daten zu gewährleisten. Diese Architektur bietet eine solide Basis für die Realisierung unseres Projekts und unterstützt dessen Wachstum und Anpassungsfähigkeit an zukünftige Anforderungen.</w:t>
+        <w:t>Die Kommunikation zwischen den Schichten erfolgt über HTTPS, wobei JSON als Datenaustauschformat verwendet wird, um die Interoperabilität und das leichte Parsing der Daten zu gewährleisten. Diese Architektur bietet eine solide Basis für die Realisierung unseres Projekts und unterstützt dessen Wachstum und Anpassungsfähigkeit an zukünftige Anforderungen.</w:t>
       </w:r>
     </w:p>
     <w:p>
@@ -4466,13 +4429,8 @@
           </w:tcPr>
           <w:p>
             <w:r>
-              <w:t>/</w:t>
-            </w:r>
-            <w:proofErr w:type="spellStart"/>
-            <w:r>
-              <w:t>users</w:t>
-            </w:r>
-            <w:proofErr w:type="spellEnd"/>
+              <w:t>/users</w:t>
+            </w:r>
           </w:p>
         </w:tc>
         <w:tc>
@@ -4510,11 +4468,9 @@
             <w:tcW w:w="2111" w:type="dxa"/>
           </w:tcPr>
           <w:p>
-            <w:proofErr w:type="spellStart"/>
             <w:r>
               <w:t>superadmin</w:t>
             </w:r>
-            <w:proofErr w:type="spellEnd"/>
           </w:p>
         </w:tc>
       </w:tr>
@@ -4525,13 +4481,8 @@
           </w:tcPr>
           <w:p>
             <w:r>
-              <w:t>/</w:t>
-            </w:r>
-            <w:proofErr w:type="spellStart"/>
-            <w:r>
-              <w:t>users</w:t>
-            </w:r>
-            <w:proofErr w:type="spellEnd"/>
+              <w:t>/users</w:t>
+            </w:r>
           </w:p>
         </w:tc>
         <w:tc>
@@ -4569,11 +4520,9 @@
             <w:tcW w:w="2111" w:type="dxa"/>
           </w:tcPr>
           <w:p>
-            <w:proofErr w:type="spellStart"/>
             <w:r>
               <w:t>superadmin</w:t>
             </w:r>
-            <w:proofErr w:type="spellEnd"/>
           </w:p>
         </w:tc>
       </w:tr>
@@ -4584,21 +4533,8 @@
           </w:tcPr>
           <w:p>
             <w:r>
-              <w:t>/</w:t>
-            </w:r>
-            <w:proofErr w:type="spellStart"/>
-            <w:r>
-              <w:t>users</w:t>
-            </w:r>
-            <w:proofErr w:type="spellEnd"/>
-            <w:r>
-              <w:t>/</w:t>
-            </w:r>
-            <w:proofErr w:type="spellStart"/>
-            <w:r>
-              <w:t>login</w:t>
-            </w:r>
-            <w:proofErr w:type="spellEnd"/>
+              <w:t>/users/login</w:t>
+            </w:r>
           </w:p>
         </w:tc>
         <w:tc>
@@ -4645,23 +4581,7 @@
           </w:tcPr>
           <w:p>
             <w:r>
-              <w:t>/</w:t>
-            </w:r>
-            <w:proofErr w:type="spellStart"/>
-            <w:r>
-              <w:t>users</w:t>
-            </w:r>
-            <w:proofErr w:type="spellEnd"/>
-            <w:r>
-              <w:t>/&lt;</w:t>
-            </w:r>
-            <w:proofErr w:type="spellStart"/>
-            <w:r>
-              <w:t>id</w:t>
-            </w:r>
-            <w:proofErr w:type="spellEnd"/>
-            <w:r>
-              <w:t>&gt;</w:t>
+              <w:t>/users/me</w:t>
             </w:r>
           </w:p>
         </w:tc>
@@ -4679,41 +4599,19 @@
           <w:tcPr>
             <w:tcW w:w="2850" w:type="dxa"/>
           </w:tcPr>
-          <w:p>
-            <w:r>
-              <w:t>Nutzer abfragen</w:t>
-            </w:r>
-          </w:p>
+          <w:p/>
         </w:tc>
         <w:tc>
           <w:tcPr>
             <w:tcW w:w="737" w:type="dxa"/>
           </w:tcPr>
-          <w:p>
-            <w:r>
-              <w:t>X</w:t>
-            </w:r>
-          </w:p>
+          <w:p/>
         </w:tc>
         <w:tc>
           <w:tcPr>
             <w:tcW w:w="2111" w:type="dxa"/>
           </w:tcPr>
-          <w:p>
-            <w:proofErr w:type="spellStart"/>
-            <w:r>
-              <w:t>superadmin</w:t>
-            </w:r>
-            <w:proofErr w:type="spellEnd"/>
-            <w:r>
-              <w:t xml:space="preserve">, </w:t>
-            </w:r>
-            <w:proofErr w:type="spellStart"/>
-            <w:r>
-              <w:t>owner</w:t>
-            </w:r>
-            <w:proofErr w:type="spellEnd"/>
-          </w:p>
+          <w:p/>
         </w:tc>
       </w:tr>
       <w:tr>
@@ -4723,23 +4621,7 @@
           </w:tcPr>
           <w:p>
             <w:r>
-              <w:t>/</w:t>
-            </w:r>
-            <w:proofErr w:type="spellStart"/>
-            <w:r>
-              <w:t>users</w:t>
-            </w:r>
-            <w:proofErr w:type="spellEnd"/>
-            <w:r>
-              <w:t>/&lt;</w:t>
-            </w:r>
-            <w:proofErr w:type="spellStart"/>
-            <w:r>
-              <w:t>id</w:t>
-            </w:r>
-            <w:proofErr w:type="spellEnd"/>
-            <w:r>
-              <w:t>&gt;</w:t>
+              <w:t>/users/&lt;id&gt;</w:t>
             </w:r>
           </w:p>
         </w:tc>
@@ -4749,7 +4631,7 @@
           </w:tcPr>
           <w:p>
             <w:r>
-              <w:t>PATCH</w:t>
+              <w:t>GET</w:t>
             </w:r>
           </w:p>
         </w:tc>
@@ -4759,7 +4641,7 @@
           </w:tcPr>
           <w:p>
             <w:r>
-              <w:t>Nutzer ändern</w:t>
+              <w:t>Nutzer abfragen</w:t>
             </w:r>
           </w:p>
         </w:tc>
@@ -4778,11 +4660,9 @@
             <w:tcW w:w="2111" w:type="dxa"/>
           </w:tcPr>
           <w:p>
-            <w:proofErr w:type="spellStart"/>
-            <w:r>
-              <w:t>superadmin</w:t>
-            </w:r>
-            <w:proofErr w:type="spellEnd"/>
+            <w:r>
+              <w:t>superadmin, owner</w:t>
+            </w:r>
           </w:p>
         </w:tc>
       </w:tr>
@@ -4793,23 +4673,7 @@
           </w:tcPr>
           <w:p>
             <w:r>
-              <w:t>/</w:t>
-            </w:r>
-            <w:proofErr w:type="spellStart"/>
-            <w:r>
-              <w:t>users</w:t>
-            </w:r>
-            <w:proofErr w:type="spellEnd"/>
-            <w:r>
-              <w:t>/&lt;</w:t>
-            </w:r>
-            <w:proofErr w:type="spellStart"/>
-            <w:r>
-              <w:t>id</w:t>
-            </w:r>
-            <w:proofErr w:type="spellEnd"/>
-            <w:r>
-              <w:t>&gt;</w:t>
+              <w:t>/users/&lt;id&gt;</w:t>
             </w:r>
           </w:p>
         </w:tc>
@@ -4819,7 +4683,7 @@
           </w:tcPr>
           <w:p>
             <w:r>
-              <w:t>DELETE</w:t>
+              <w:t>PATCH</w:t>
             </w:r>
           </w:p>
         </w:tc>
@@ -4829,7 +4693,7 @@
           </w:tcPr>
           <w:p>
             <w:r>
-              <w:t>Nutzer löschen</w:t>
+              <w:t>Nutzer ändern</w:t>
             </w:r>
           </w:p>
         </w:tc>
@@ -4848,19 +4712,9 @@
             <w:tcW w:w="2111" w:type="dxa"/>
           </w:tcPr>
           <w:p>
-            <w:proofErr w:type="spellStart"/>
             <w:r>
               <w:t>superadmin</w:t>
             </w:r>
-            <w:proofErr w:type="spellEnd"/>
-            <w:r>
-              <w:t xml:space="preserve">, </w:t>
-            </w:r>
-            <w:proofErr w:type="spellStart"/>
-            <w:r>
-              <w:t>owner</w:t>
-            </w:r>
-            <w:proofErr w:type="spellEnd"/>
           </w:p>
         </w:tc>
       </w:tr>
@@ -4871,29 +4725,8 @@
           </w:tcPr>
           <w:p>
             <w:r>
-              <w:t>/</w:t>
-            </w:r>
-            <w:proofErr w:type="spellStart"/>
-            <w:r>
-              <w:t>users</w:t>
-            </w:r>
-            <w:proofErr w:type="spellEnd"/>
-            <w:r>
-              <w:t>/&lt;</w:t>
-            </w:r>
-            <w:proofErr w:type="spellStart"/>
-            <w:r>
-              <w:t>id</w:t>
-            </w:r>
-            <w:proofErr w:type="spellEnd"/>
-            <w:r>
-              <w:t>&gt;/</w:t>
-            </w:r>
-            <w:proofErr w:type="spellStart"/>
-            <w:r>
-              <w:t>orders</w:t>
-            </w:r>
-            <w:proofErr w:type="spellEnd"/>
+              <w:t>/users/&lt;id&gt;</w:t>
+            </w:r>
           </w:p>
         </w:tc>
         <w:tc>
@@ -4902,7 +4735,7 @@
           </w:tcPr>
           <w:p>
             <w:r>
-              <w:t>GET</w:t>
+              <w:t>DELETE</w:t>
             </w:r>
           </w:p>
         </w:tc>
@@ -4912,7 +4745,7 @@
           </w:tcPr>
           <w:p>
             <w:r>
-              <w:t>Alle zugewiesenen Aufträge für diesen Nutzer</w:t>
+              <w:t>Nutzer löschen</w:t>
             </w:r>
           </w:p>
         </w:tc>
@@ -4920,13 +4753,21 @@
           <w:tcPr>
             <w:tcW w:w="737" w:type="dxa"/>
           </w:tcPr>
-          <w:p/>
+          <w:p>
+            <w:r>
+              <w:t>X</w:t>
+            </w:r>
+          </w:p>
         </w:tc>
         <w:tc>
           <w:tcPr>
             <w:tcW w:w="2111" w:type="dxa"/>
           </w:tcPr>
-          <w:p/>
+          <w:p>
+            <w:r>
+              <w:t>superadmin, owner</w:t>
+            </w:r>
+          </w:p>
         </w:tc>
       </w:tr>
       <w:tr>
@@ -4936,13 +4777,8 @@
           </w:tcPr>
           <w:p>
             <w:r>
-              <w:t>/</w:t>
-            </w:r>
-            <w:proofErr w:type="spellStart"/>
-            <w:r>
-              <w:t>orders</w:t>
-            </w:r>
-            <w:proofErr w:type="spellEnd"/>
+              <w:t>/users/&lt;id&gt;/orders</w:t>
+            </w:r>
           </w:p>
         </w:tc>
         <w:tc>
@@ -4961,7 +4797,7 @@
           </w:tcPr>
           <w:p>
             <w:r>
-              <w:t>Abfrage aller Aufträge</w:t>
+              <w:t>Alle zugewiesenen Aufträge für diesen Nutzer</w:t>
             </w:r>
           </w:p>
         </w:tc>
@@ -4975,11 +4811,7 @@
           <w:tcPr>
             <w:tcW w:w="2111" w:type="dxa"/>
           </w:tcPr>
-          <w:p>
-            <w:r>
-              <w:t>-</w:t>
-            </w:r>
-          </w:p>
+          <w:p/>
         </w:tc>
       </w:tr>
       <w:tr>
@@ -4989,13 +4821,8 @@
           </w:tcPr>
           <w:p>
             <w:r>
-              <w:t>/</w:t>
-            </w:r>
-            <w:proofErr w:type="spellStart"/>
-            <w:r>
-              <w:t>orders</w:t>
-            </w:r>
-            <w:proofErr w:type="spellEnd"/>
+              <w:t>/orders</w:t>
+            </w:r>
           </w:p>
         </w:tc>
         <w:tc>
@@ -5004,7 +4831,7 @@
           </w:tcPr>
           <w:p>
             <w:r>
-              <w:t>POST</w:t>
+              <w:t>GET</w:t>
             </w:r>
           </w:p>
         </w:tc>
@@ -5014,7 +4841,7 @@
           </w:tcPr>
           <w:p>
             <w:r>
-              <w:t>Neuen Auftrag erstellen</w:t>
+              <w:t>Abfrage aller Aufträge</w:t>
             </w:r>
           </w:p>
         </w:tc>
@@ -5042,23 +4869,7 @@
           </w:tcPr>
           <w:p>
             <w:r>
-              <w:t>/</w:t>
-            </w:r>
-            <w:proofErr w:type="spellStart"/>
-            <w:r>
-              <w:t>orders</w:t>
-            </w:r>
-            <w:proofErr w:type="spellEnd"/>
-            <w:r>
-              <w:t>/&lt;</w:t>
-            </w:r>
-            <w:proofErr w:type="spellStart"/>
-            <w:r>
-              <w:t>id</w:t>
-            </w:r>
-            <w:proofErr w:type="spellEnd"/>
-            <w:r>
-              <w:t>&gt;</w:t>
+              <w:t>/orders</w:t>
             </w:r>
           </w:p>
         </w:tc>
@@ -5068,7 +4879,7 @@
           </w:tcPr>
           <w:p>
             <w:r>
-              <w:t>GET</w:t>
+              <w:t>POST</w:t>
             </w:r>
           </w:p>
         </w:tc>
@@ -5078,7 +4889,7 @@
           </w:tcPr>
           <w:p>
             <w:r>
-              <w:t>Auftrag abfragen</w:t>
+              <w:t>Neuen Auftrag erstellen</w:t>
             </w:r>
           </w:p>
         </w:tc>
@@ -5106,23 +4917,7 @@
           </w:tcPr>
           <w:p>
             <w:r>
-              <w:t>/</w:t>
-            </w:r>
-            <w:proofErr w:type="spellStart"/>
-            <w:r>
-              <w:t>orders</w:t>
-            </w:r>
-            <w:proofErr w:type="spellEnd"/>
-            <w:r>
-              <w:t>/&lt;</w:t>
-            </w:r>
-            <w:proofErr w:type="spellStart"/>
-            <w:r>
-              <w:t>id</w:t>
-            </w:r>
-            <w:proofErr w:type="spellEnd"/>
-            <w:r>
-              <w:t>&gt;</w:t>
+              <w:t>/orders/&lt;id&gt;</w:t>
             </w:r>
           </w:p>
         </w:tc>
@@ -5132,7 +4927,7 @@
           </w:tcPr>
           <w:p>
             <w:r>
-              <w:t>PATCH</w:t>
+              <w:t>GET</w:t>
             </w:r>
           </w:p>
         </w:tc>
@@ -5142,7 +4937,7 @@
           </w:tcPr>
           <w:p>
             <w:r>
-              <w:t>Auftrag ändern</w:t>
+              <w:t>Auftrag abfragen</w:t>
             </w:r>
           </w:p>
         </w:tc>
@@ -5150,22 +4945,16 @@
           <w:tcPr>
             <w:tcW w:w="737" w:type="dxa"/>
           </w:tcPr>
-          <w:p>
-            <w:r>
-              <w:t>X</w:t>
-            </w:r>
-          </w:p>
+          <w:p/>
         </w:tc>
         <w:tc>
           <w:tcPr>
             <w:tcW w:w="2111" w:type="dxa"/>
           </w:tcPr>
           <w:p>
-            <w:proofErr w:type="spellStart"/>
-            <w:r>
-              <w:t>mitarbeiter</w:t>
-            </w:r>
-            <w:proofErr w:type="spellEnd"/>
+            <w:r>
+              <w:t>-</w:t>
+            </w:r>
           </w:p>
         </w:tc>
       </w:tr>
@@ -5176,23 +4965,59 @@
           </w:tcPr>
           <w:p>
             <w:r>
-              <w:t>/</w:t>
-            </w:r>
-            <w:proofErr w:type="spellStart"/>
-            <w:r>
-              <w:t>orders</w:t>
-            </w:r>
-            <w:proofErr w:type="spellEnd"/>
-            <w:r>
-              <w:t>/&lt;</w:t>
-            </w:r>
-            <w:proofErr w:type="spellStart"/>
-            <w:r>
-              <w:t>id</w:t>
-            </w:r>
-            <w:proofErr w:type="spellEnd"/>
-            <w:r>
-              <w:t>&gt;</w:t>
+              <w:t>/orders/&lt;id&gt;</w:t>
+            </w:r>
+          </w:p>
+        </w:tc>
+        <w:tc>
+          <w:tcPr>
+            <w:tcW w:w="1059" w:type="dxa"/>
+          </w:tcPr>
+          <w:p>
+            <w:r>
+              <w:t>PATCH</w:t>
+            </w:r>
+          </w:p>
+        </w:tc>
+        <w:tc>
+          <w:tcPr>
+            <w:tcW w:w="2850" w:type="dxa"/>
+          </w:tcPr>
+          <w:p>
+            <w:r>
+              <w:t>Auftrag ändern</w:t>
+            </w:r>
+          </w:p>
+        </w:tc>
+        <w:tc>
+          <w:tcPr>
+            <w:tcW w:w="737" w:type="dxa"/>
+          </w:tcPr>
+          <w:p>
+            <w:r>
+              <w:t>X</w:t>
+            </w:r>
+          </w:p>
+        </w:tc>
+        <w:tc>
+          <w:tcPr>
+            <w:tcW w:w="2111" w:type="dxa"/>
+          </w:tcPr>
+          <w:p>
+            <w:r>
+              <w:t>mitarbeiter</w:t>
+            </w:r>
+          </w:p>
+        </w:tc>
+      </w:tr>
+      <w:tr>
+        <w:tc>
+          <w:tcPr>
+            <w:tcW w:w="2305" w:type="dxa"/>
+          </w:tcPr>
+          <w:p>
+            <w:r>
+              <w:t>/orders/&lt;id&gt;</w:t>
             </w:r>
           </w:p>
         </w:tc>
@@ -5234,14 +5059,12 @@
             <w:pPr>
               <w:keepNext/>
             </w:pPr>
-            <w:proofErr w:type="spellStart"/>
             <w:r>
               <w:t>m</w:t>
             </w:r>
             <w:r>
               <w:t>itarbeiter</w:t>
             </w:r>
-            <w:proofErr w:type="spellEnd"/>
           </w:p>
         </w:tc>
       </w:tr>
@@ -5254,11 +5077,9 @@
             <w:r>
               <w:t>/</w:t>
             </w:r>
-            <w:proofErr w:type="spellStart"/>
             <w:r>
               <w:t>services</w:t>
             </w:r>
-            <w:proofErr w:type="spellEnd"/>
           </w:p>
         </w:tc>
         <w:tc>
@@ -5305,23 +5126,7 @@
           </w:tcPr>
           <w:p>
             <w:r>
-              <w:t>/</w:t>
-            </w:r>
-            <w:proofErr w:type="spellStart"/>
-            <w:r>
-              <w:t>services</w:t>
-            </w:r>
-            <w:proofErr w:type="spellEnd"/>
-            <w:r>
-              <w:t>/&lt;</w:t>
-            </w:r>
-            <w:proofErr w:type="spellStart"/>
-            <w:r>
-              <w:t>id</w:t>
-            </w:r>
-            <w:proofErr w:type="spellEnd"/>
-            <w:r>
-              <w:t>&gt;</w:t>
+              <w:t>/services/&lt;id&gt;</w:t>
             </w:r>
           </w:p>
         </w:tc>
@@ -5375,13 +5180,8 @@
           </w:tcPr>
           <w:p>
             <w:r>
-              <w:t>/</w:t>
-            </w:r>
-            <w:proofErr w:type="spellStart"/>
-            <w:r>
-              <w:t>states</w:t>
-            </w:r>
-            <w:proofErr w:type="spellEnd"/>
+              <w:t>/states</w:t>
+            </w:r>
           </w:p>
         </w:tc>
         <w:tc>
@@ -5400,13 +5200,8 @@
           </w:tcPr>
           <w:p>
             <w:r>
-              <w:t xml:space="preserve">Abfrage aller </w:t>
-            </w:r>
-            <w:proofErr w:type="spellStart"/>
-            <w:r>
-              <w:t>Stati</w:t>
-            </w:r>
-            <w:proofErr w:type="spellEnd"/>
+              <w:t>Abfrage aller Stati</w:t>
+            </w:r>
           </w:p>
         </w:tc>
         <w:tc>
@@ -5433,23 +5228,7 @@
           </w:tcPr>
           <w:p>
             <w:r>
-              <w:t>/</w:t>
-            </w:r>
-            <w:proofErr w:type="spellStart"/>
-            <w:r>
-              <w:t>states</w:t>
-            </w:r>
-            <w:proofErr w:type="spellEnd"/>
-            <w:r>
-              <w:t>/&lt;</w:t>
-            </w:r>
-            <w:proofErr w:type="spellStart"/>
-            <w:r>
-              <w:t>id</w:t>
-            </w:r>
-            <w:proofErr w:type="spellEnd"/>
-            <w:r>
-              <w:t>&gt;</w:t>
+              <w:t>/states/&lt;id&gt;</w:t>
             </w:r>
           </w:p>
         </w:tc>
@@ -5497,13 +5276,8 @@
           </w:tcPr>
           <w:p>
             <w:r>
-              <w:t>/</w:t>
-            </w:r>
-            <w:proofErr w:type="spellStart"/>
-            <w:r>
-              <w:t>priority</w:t>
-            </w:r>
-            <w:proofErr w:type="spellEnd"/>
+              <w:t>/priority</w:t>
+            </w:r>
           </w:p>
         </w:tc>
         <w:tc>
@@ -5550,23 +5324,7 @@
           </w:tcPr>
           <w:p>
             <w:r>
-              <w:t>/</w:t>
-            </w:r>
-            <w:proofErr w:type="spellStart"/>
-            <w:r>
-              <w:t>priority</w:t>
-            </w:r>
-            <w:proofErr w:type="spellEnd"/>
-            <w:r>
-              <w:t>/&lt;</w:t>
-            </w:r>
-            <w:proofErr w:type="spellStart"/>
-            <w:r>
-              <w:t>id</w:t>
-            </w:r>
-            <w:proofErr w:type="spellEnd"/>
-            <w:r>
-              <w:t>&gt;</w:t>
+              <w:t>/priority/&lt;id&gt;</w:t>
             </w:r>
           </w:p>
         </w:tc>
@@ -5612,24 +5370,14 @@
       <w:pPr>
         <w:pStyle w:val="Beschriftung"/>
       </w:pPr>
-      <w:r>
-        <w:fldChar w:fldCharType="begin"/>
-      </w:r>
-      <w:r>
-        <w:instrText xml:space="preserve"> SEQ Tabelle \* ARABIC </w:instrText>
-      </w:r>
-      <w:r>
-        <w:fldChar w:fldCharType="separate"/>
-      </w:r>
-      <w:r>
-        <w:rPr>
-          <w:noProof/>
-        </w:rPr>
-        <w:t>2</w:t>
-      </w:r>
-      <w:r>
-        <w:fldChar w:fldCharType="end"/>
-      </w:r>
+      <w:fldSimple w:instr=" SEQ Tabelle \* ARABIC ">
+        <w:r>
+          <w:rPr>
+            <w:noProof/>
+          </w:rPr>
+          <w:t>2</w:t>
+        </w:r>
+      </w:fldSimple>
       <w:r>
         <w:t xml:space="preserve"> - API Endpunkte</w:t>
       </w:r>
@@ -5712,21 +5460,12 @@
       </w:r>
     </w:p>
     <w:p>
-      <w:proofErr w:type="spellStart"/>
       <w:r>
         <w:rPr>
           <w:b/>
           <w:bCs/>
         </w:rPr>
-        <w:t>Unauthentifizierter</w:t>
-      </w:r>
-      <w:proofErr w:type="spellEnd"/>
-      <w:r>
-        <w:rPr>
-          <w:b/>
-          <w:bCs/>
-        </w:rPr>
-        <w:t xml:space="preserve"> Zugriff</w:t>
+        <w:t>Unauthentifizierter Zugriff</w:t>
       </w:r>
       <w:r>
         <w:br/>
@@ -5827,15 +5566,7 @@
         <w:t xml:space="preserve"> ich mich</w:t>
       </w:r>
       <w:r>
-        <w:t xml:space="preserve"> auf Unit Tests konzentrieren und komplexere Testformen wie Integrationstests und End-</w:t>
-      </w:r>
-      <w:proofErr w:type="spellStart"/>
-      <w:r>
-        <w:t>to</w:t>
-      </w:r>
-      <w:proofErr w:type="spellEnd"/>
-      <w:r>
-        <w:t>-End-Tests aussparen. Für die Implementierung der Unit Tests wird das in Visual Studio integrierte Testframework verwendet.</w:t>
+        <w:t xml:space="preserve"> auf Unit Tests konzentrieren und komplexere Testformen wie Integrationstests und End-to-End-Tests aussparen. Für die Implementierung der Unit Tests wird das in Visual Studio integrierte Testframework verwendet.</w:t>
       </w:r>
     </w:p>
     <w:p>

</xml_diff>

<commit_message>
included Tests, cleanup of controllers. Introduced a ExceptionHandlerMiddleware to ensure no sensitive data is ever displayed to the user
</commit_message>
<xml_diff>
--- a/files/Dokumentation.docx
+++ b/files/Dokumentation.docx
@@ -3112,8 +3112,13 @@
             <w:tcW w:w="4819" w:type="dxa"/>
           </w:tcPr>
           <w:p>
-            <w:r>
-              <w:t>Git-Repository aufsetzen</w:t>
+            <w:proofErr w:type="spellStart"/>
+            <w:r>
+              <w:t>Git</w:t>
+            </w:r>
+            <w:proofErr w:type="spellEnd"/>
+            <w:r>
+              <w:t>-Repository aufsetzen</w:t>
             </w:r>
           </w:p>
         </w:tc>
@@ -3217,7 +3222,10 @@
           </w:tcPr>
           <w:p>
             <w:r>
-              <w:t>12</w:t>
+              <w:t>1</w:t>
+            </w:r>
+            <w:r>
+              <w:t>7</w:t>
             </w:r>
           </w:p>
         </w:tc>
@@ -3229,7 +3237,7 @@
           </w:tcPr>
           <w:p>
             <w:r>
-              <w:t>4.5</w:t>
+              <w:t>4.6</w:t>
             </w:r>
           </w:p>
         </w:tc>
@@ -3239,8 +3247,58 @@
           </w:tcPr>
           <w:p>
             <w:r>
-              <w:t>Entwicklung &amp; Integration des Frontends</w:t>
-            </w:r>
+              <w:t>Entwicklung der Tests</w:t>
+            </w:r>
+          </w:p>
+        </w:tc>
+        <w:tc>
+          <w:tcPr>
+            <w:tcW w:w="1701" w:type="dxa"/>
+          </w:tcPr>
+          <w:p>
+            <w:r>
+              <w:t>5</w:t>
+            </w:r>
+          </w:p>
+        </w:tc>
+        <w:tc>
+          <w:tcPr>
+            <w:tcW w:w="1554" w:type="dxa"/>
+          </w:tcPr>
+          <w:p>
+            <w:r>
+              <w:t>7</w:t>
+            </w:r>
+          </w:p>
+        </w:tc>
+      </w:tr>
+      <w:tr>
+        <w:tc>
+          <w:tcPr>
+            <w:tcW w:w="988" w:type="dxa"/>
+          </w:tcPr>
+          <w:p>
+            <w:r>
+              <w:t>4.</w:t>
+            </w:r>
+            <w:r>
+              <w:t>7</w:t>
+            </w:r>
+          </w:p>
+        </w:tc>
+        <w:tc>
+          <w:tcPr>
+            <w:tcW w:w="4819" w:type="dxa"/>
+          </w:tcPr>
+          <w:p>
+            <w:r>
+              <w:t xml:space="preserve">Entwicklung &amp; Integration des </w:t>
+            </w:r>
+            <w:proofErr w:type="spellStart"/>
+            <w:r>
+              <w:t>Frontends</w:t>
+            </w:r>
+            <w:proofErr w:type="spellEnd"/>
           </w:p>
         </w:tc>
         <w:tc>
@@ -3752,16 +3810,16 @@
         </w:rPr>
         <w:lastRenderedPageBreak/>
         <w:drawing>
-          <wp:anchor distT="0" distB="0" distL="114300" distR="114300" simplePos="0" relativeHeight="251663360" behindDoc="0" locked="0" layoutInCell="1" allowOverlap="1" wp14:anchorId="0E4EEC71" wp14:editId="32E224E6">
+          <wp:anchor distT="0" distB="0" distL="114300" distR="114300" simplePos="0" relativeHeight="251663360" behindDoc="0" locked="0" layoutInCell="1" allowOverlap="1" wp14:anchorId="0E4EEC71" wp14:editId="778F5C6B">
             <wp:simplePos x="0" y="0"/>
             <wp:positionH relativeFrom="column">
-              <wp:posOffset>-42545</wp:posOffset>
+              <wp:posOffset>62230</wp:posOffset>
             </wp:positionH>
             <wp:positionV relativeFrom="paragraph">
-              <wp:posOffset>462280</wp:posOffset>
+              <wp:posOffset>224155</wp:posOffset>
             </wp:positionV>
-            <wp:extent cx="5659755" cy="2920365"/>
-            <wp:effectExtent l="0" t="0" r="0" b="0"/>
+            <wp:extent cx="5145405" cy="3095625"/>
+            <wp:effectExtent l="0" t="0" r="0" b="9525"/>
             <wp:wrapTopAndBottom/>
             <wp:docPr id="1862349594" name="Grafik 1"/>
             <wp:cNvGraphicFramePr>
@@ -3791,7 +3849,7 @@
                   <pic:spPr bwMode="auto">
                     <a:xfrm>
                       <a:off x="0" y="0"/>
-                      <a:ext cx="5659755" cy="2920365"/>
+                      <a:ext cx="5145405" cy="3095625"/>
                     </a:xfrm>
                     <a:prstGeom prst="rect">
                       <a:avLst/>
@@ -3804,6 +3862,12 @@
                 </pic:pic>
               </a:graphicData>
             </a:graphic>
+            <wp14:sizeRelH relativeFrom="margin">
+              <wp14:pctWidth>0</wp14:pctWidth>
+            </wp14:sizeRelH>
+            <wp14:sizeRelV relativeFrom="margin">
+              <wp14:pctHeight>0</wp14:pctHeight>
+            </wp14:sizeRelV>
           </wp:anchor>
         </w:drawing>
       </w:r>
@@ -3992,6 +4056,7 @@
       <w:r>
         <w:t>itarbeiter» der Standard ist und «</w:t>
       </w:r>
+      <w:proofErr w:type="spellStart"/>
       <w:r>
         <w:t>S</w:t>
       </w:r>
@@ -4002,12 +4067,24 @@
         <w:t>A</w:t>
       </w:r>
       <w:r>
-        <w:t>dmin» für den Geschäftsführer um seine Mitarbeiter zu verwalten</w:t>
+        <w:t>dmin</w:t>
+      </w:r>
+      <w:proofErr w:type="spellEnd"/>
+      <w:r>
+        <w:t>» für den Geschäftsführer um seine Mitarbeiter zu verwalten</w:t>
       </w:r>
     </w:p>
     <w:p>
       <w:r>
-        <w:t>In der Auftragsverwaltung kann jeder Auftrag entweder keinen oder genau einen Nutzer haben, was eine optionale 1:1-Beziehung von Aufträgen zu Nutzern bedeutet. Auf der anderen Seite kann ein Nutzer für mehrere Aufträge zuständig sein, was eine 1:n-Beziehung von Nutzern zu Aufträgen darstellt. Zudem ist es obligatorisch, dass jeder Auftrag einen Service, eine Priorität und einen Status zugewiesen bekommt. Es ist dabei möglich, dass verschiedene Aufträge denselben Service, dieselbe Priorität und denselben Status teilen können.</w:t>
+        <w:t xml:space="preserve">In der Auftragsverwaltung kann jeder Auftrag entweder keinen oder genau einen Nutzer haben, was eine optionale 1:1-Beziehung von Aufträgen zu Nutzern bedeutet. Auf der anderen Seite kann ein Nutzer für mehrere Aufträge zuständig sein, was eine </w:t>
+      </w:r>
+      <w:proofErr w:type="gramStart"/>
+      <w:r>
+        <w:t>1:n</w:t>
+      </w:r>
+      <w:proofErr w:type="gramEnd"/>
+      <w:r>
+        <w:t>-Beziehung von Nutzern zu Aufträgen darstellt. Zudem ist es obligatorisch, dass jeder Auftrag einen Service, eine Priorität und einen Status zugewiesen bekommt. Es ist dabei möglich, dass verschiedene Aufträge denselben Service, dieselbe Priorität und denselben Status teilen können.</w:t>
       </w:r>
     </w:p>
     <w:p>
@@ -4290,7 +4367,15 @@
     </w:p>
     <w:p>
       <w:r>
-        <w:t>Die Kommunikation zwischen den Schichten erfolgt über HTTPS, wobei JSON als Datenaustauschformat verwendet wird, um die Interoperabilität und das leichte Parsing der Daten zu gewährleisten. Diese Architektur bietet eine solide Basis für die Realisierung unseres Projekts und unterstützt dessen Wachstum und Anpassungsfähigkeit an zukünftige Anforderungen.</w:t>
+        <w:t xml:space="preserve">Die Kommunikation zwischen den Schichten erfolgt über HTTPS, wobei JSON als Datenaustauschformat verwendet wird, um die Interoperabilität und das leichte </w:t>
+      </w:r>
+      <w:proofErr w:type="spellStart"/>
+      <w:r>
+        <w:t>Parsing</w:t>
+      </w:r>
+      <w:proofErr w:type="spellEnd"/>
+      <w:r>
+        <w:t xml:space="preserve"> der Daten zu gewährleisten. Diese Architektur bietet eine solide Basis für die Realisierung unseres Projekts und unterstützt dessen Wachstum und Anpassungsfähigkeit an zukünftige Anforderungen.</w:t>
       </w:r>
     </w:p>
     <w:p>
@@ -4429,8 +4514,13 @@
           </w:tcPr>
           <w:p>
             <w:r>
-              <w:t>/users</w:t>
-            </w:r>
+              <w:t>/</w:t>
+            </w:r>
+            <w:proofErr w:type="spellStart"/>
+            <w:r>
+              <w:t>users</w:t>
+            </w:r>
+            <w:proofErr w:type="spellEnd"/>
           </w:p>
         </w:tc>
         <w:tc>
@@ -4468,9 +4558,11 @@
             <w:tcW w:w="2111" w:type="dxa"/>
           </w:tcPr>
           <w:p>
+            <w:proofErr w:type="spellStart"/>
             <w:r>
               <w:t>superadmin</w:t>
             </w:r>
+            <w:proofErr w:type="spellEnd"/>
           </w:p>
         </w:tc>
       </w:tr>
@@ -4481,8 +4573,13 @@
           </w:tcPr>
           <w:p>
             <w:r>
-              <w:t>/users</w:t>
-            </w:r>
+              <w:t>/</w:t>
+            </w:r>
+            <w:proofErr w:type="spellStart"/>
+            <w:r>
+              <w:t>users</w:t>
+            </w:r>
+            <w:proofErr w:type="spellEnd"/>
           </w:p>
         </w:tc>
         <w:tc>
@@ -4520,9 +4617,11 @@
             <w:tcW w:w="2111" w:type="dxa"/>
           </w:tcPr>
           <w:p>
+            <w:proofErr w:type="spellStart"/>
             <w:r>
               <w:t>superadmin</w:t>
             </w:r>
+            <w:proofErr w:type="spellEnd"/>
           </w:p>
         </w:tc>
       </w:tr>
@@ -4533,8 +4632,21 @@
           </w:tcPr>
           <w:p>
             <w:r>
-              <w:t>/users/login</w:t>
-            </w:r>
+              <w:t>/</w:t>
+            </w:r>
+            <w:proofErr w:type="spellStart"/>
+            <w:r>
+              <w:t>users</w:t>
+            </w:r>
+            <w:proofErr w:type="spellEnd"/>
+            <w:r>
+              <w:t>/</w:t>
+            </w:r>
+            <w:proofErr w:type="spellStart"/>
+            <w:r>
+              <w:t>login</w:t>
+            </w:r>
+            <w:proofErr w:type="spellEnd"/>
           </w:p>
         </w:tc>
         <w:tc>
@@ -4581,8 +4693,21 @@
           </w:tcPr>
           <w:p>
             <w:r>
-              <w:t>/users/me</w:t>
-            </w:r>
+              <w:t>/</w:t>
+            </w:r>
+            <w:proofErr w:type="spellStart"/>
+            <w:r>
+              <w:t>users</w:t>
+            </w:r>
+            <w:proofErr w:type="spellEnd"/>
+            <w:r>
+              <w:t>/</w:t>
+            </w:r>
+            <w:proofErr w:type="spellStart"/>
+            <w:r>
+              <w:t>me</w:t>
+            </w:r>
+            <w:proofErr w:type="spellEnd"/>
           </w:p>
         </w:tc>
         <w:tc>
@@ -4599,19 +4724,31 @@
           <w:tcPr>
             <w:tcW w:w="2850" w:type="dxa"/>
           </w:tcPr>
-          <w:p/>
+          <w:p>
+            <w:r>
+              <w:t>Informationen des eingeloggten Nutzers</w:t>
+            </w:r>
+          </w:p>
         </w:tc>
         <w:tc>
           <w:tcPr>
             <w:tcW w:w="737" w:type="dxa"/>
           </w:tcPr>
-          <w:p/>
+          <w:p>
+            <w:r>
+              <w:t>X</w:t>
+            </w:r>
+          </w:p>
         </w:tc>
         <w:tc>
           <w:tcPr>
             <w:tcW w:w="2111" w:type="dxa"/>
           </w:tcPr>
-          <w:p/>
+          <w:p>
+            <w:r>
+              <w:t>-</w:t>
+            </w:r>
+          </w:p>
         </w:tc>
       </w:tr>
       <w:tr>
@@ -4621,7 +4758,23 @@
           </w:tcPr>
           <w:p>
             <w:r>
-              <w:t>/users/&lt;id&gt;</w:t>
+              <w:t>/</w:t>
+            </w:r>
+            <w:proofErr w:type="spellStart"/>
+            <w:r>
+              <w:t>users</w:t>
+            </w:r>
+            <w:proofErr w:type="spellEnd"/>
+            <w:r>
+              <w:t>/&lt;</w:t>
+            </w:r>
+            <w:proofErr w:type="spellStart"/>
+            <w:r>
+              <w:t>id</w:t>
+            </w:r>
+            <w:proofErr w:type="spellEnd"/>
+            <w:r>
+              <w:t>&gt;</w:t>
             </w:r>
           </w:p>
         </w:tc>
@@ -4660,9 +4813,19 @@
             <w:tcW w:w="2111" w:type="dxa"/>
           </w:tcPr>
           <w:p>
-            <w:r>
-              <w:t>superadmin, owner</w:t>
-            </w:r>
+            <w:proofErr w:type="spellStart"/>
+            <w:r>
+              <w:t>superadmin</w:t>
+            </w:r>
+            <w:proofErr w:type="spellEnd"/>
+            <w:r>
+              <w:t xml:space="preserve">, </w:t>
+            </w:r>
+            <w:proofErr w:type="spellStart"/>
+            <w:r>
+              <w:t>owner</w:t>
+            </w:r>
+            <w:proofErr w:type="spellEnd"/>
           </w:p>
         </w:tc>
       </w:tr>
@@ -4673,7 +4836,23 @@
           </w:tcPr>
           <w:p>
             <w:r>
-              <w:t>/users/&lt;id&gt;</w:t>
+              <w:t>/</w:t>
+            </w:r>
+            <w:proofErr w:type="spellStart"/>
+            <w:r>
+              <w:t>users</w:t>
+            </w:r>
+            <w:proofErr w:type="spellEnd"/>
+            <w:r>
+              <w:t>/&lt;</w:t>
+            </w:r>
+            <w:proofErr w:type="spellStart"/>
+            <w:r>
+              <w:t>id</w:t>
+            </w:r>
+            <w:proofErr w:type="spellEnd"/>
+            <w:r>
+              <w:t>&gt;</w:t>
             </w:r>
           </w:p>
         </w:tc>
@@ -4712,9 +4891,11 @@
             <w:tcW w:w="2111" w:type="dxa"/>
           </w:tcPr>
           <w:p>
+            <w:proofErr w:type="spellStart"/>
             <w:r>
               <w:t>superadmin</w:t>
             </w:r>
+            <w:proofErr w:type="spellEnd"/>
           </w:p>
         </w:tc>
       </w:tr>
@@ -4725,7 +4906,23 @@
           </w:tcPr>
           <w:p>
             <w:r>
-              <w:t>/users/&lt;id&gt;</w:t>
+              <w:t>/</w:t>
+            </w:r>
+            <w:proofErr w:type="spellStart"/>
+            <w:r>
+              <w:t>users</w:t>
+            </w:r>
+            <w:proofErr w:type="spellEnd"/>
+            <w:r>
+              <w:t>/&lt;</w:t>
+            </w:r>
+            <w:proofErr w:type="spellStart"/>
+            <w:r>
+              <w:t>id</w:t>
+            </w:r>
+            <w:proofErr w:type="spellEnd"/>
+            <w:r>
+              <w:t>&gt;</w:t>
             </w:r>
           </w:p>
         </w:tc>
@@ -4764,9 +4961,19 @@
             <w:tcW w:w="2111" w:type="dxa"/>
           </w:tcPr>
           <w:p>
-            <w:r>
-              <w:t>superadmin, owner</w:t>
-            </w:r>
+            <w:proofErr w:type="spellStart"/>
+            <w:r>
+              <w:t>superadmin</w:t>
+            </w:r>
+            <w:proofErr w:type="spellEnd"/>
+            <w:r>
+              <w:t xml:space="preserve">, </w:t>
+            </w:r>
+            <w:proofErr w:type="spellStart"/>
+            <w:r>
+              <w:t>owner</w:t>
+            </w:r>
+            <w:proofErr w:type="spellEnd"/>
           </w:p>
         </w:tc>
       </w:tr>
@@ -4777,8 +4984,29 @@
           </w:tcPr>
           <w:p>
             <w:r>
-              <w:t>/users/&lt;id&gt;/orders</w:t>
-            </w:r>
+              <w:t>/</w:t>
+            </w:r>
+            <w:proofErr w:type="spellStart"/>
+            <w:r>
+              <w:t>users</w:t>
+            </w:r>
+            <w:proofErr w:type="spellEnd"/>
+            <w:r>
+              <w:t>/&lt;</w:t>
+            </w:r>
+            <w:proofErr w:type="spellStart"/>
+            <w:r>
+              <w:t>id</w:t>
+            </w:r>
+            <w:proofErr w:type="spellEnd"/>
+            <w:r>
+              <w:t>&gt;/</w:t>
+            </w:r>
+            <w:proofErr w:type="spellStart"/>
+            <w:r>
+              <w:t>orders</w:t>
+            </w:r>
+            <w:proofErr w:type="spellEnd"/>
           </w:p>
         </w:tc>
         <w:tc>
@@ -4821,8 +5049,13 @@
           </w:tcPr>
           <w:p>
             <w:r>
-              <w:t>/orders</w:t>
-            </w:r>
+              <w:t>/</w:t>
+            </w:r>
+            <w:proofErr w:type="spellStart"/>
+            <w:r>
+              <w:t>orders</w:t>
+            </w:r>
+            <w:proofErr w:type="spellEnd"/>
           </w:p>
         </w:tc>
         <w:tc>
@@ -4869,8 +5102,13 @@
           </w:tcPr>
           <w:p>
             <w:r>
-              <w:t>/orders</w:t>
-            </w:r>
+              <w:t>/</w:t>
+            </w:r>
+            <w:proofErr w:type="spellStart"/>
+            <w:r>
+              <w:t>orders</w:t>
+            </w:r>
+            <w:proofErr w:type="spellEnd"/>
           </w:p>
         </w:tc>
         <w:tc>
@@ -4917,7 +5155,23 @@
           </w:tcPr>
           <w:p>
             <w:r>
-              <w:t>/orders/&lt;id&gt;</w:t>
+              <w:t>/</w:t>
+            </w:r>
+            <w:proofErr w:type="spellStart"/>
+            <w:r>
+              <w:t>orders</w:t>
+            </w:r>
+            <w:proofErr w:type="spellEnd"/>
+            <w:r>
+              <w:t>/&lt;</w:t>
+            </w:r>
+            <w:proofErr w:type="spellStart"/>
+            <w:r>
+              <w:t>id</w:t>
+            </w:r>
+            <w:proofErr w:type="spellEnd"/>
+            <w:r>
+              <w:t>&gt;</w:t>
             </w:r>
           </w:p>
         </w:tc>
@@ -4965,7 +5219,23 @@
           </w:tcPr>
           <w:p>
             <w:r>
-              <w:t>/orders/&lt;id&gt;</w:t>
+              <w:t>/</w:t>
+            </w:r>
+            <w:proofErr w:type="spellStart"/>
+            <w:r>
+              <w:t>orders</w:t>
+            </w:r>
+            <w:proofErr w:type="spellEnd"/>
+            <w:r>
+              <w:t>/&lt;</w:t>
+            </w:r>
+            <w:proofErr w:type="spellStart"/>
+            <w:r>
+              <w:t>id</w:t>
+            </w:r>
+            <w:proofErr w:type="spellEnd"/>
+            <w:r>
+              <w:t>&gt;</w:t>
             </w:r>
           </w:p>
         </w:tc>
@@ -5004,9 +5274,11 @@
             <w:tcW w:w="2111" w:type="dxa"/>
           </w:tcPr>
           <w:p>
+            <w:proofErr w:type="spellStart"/>
             <w:r>
               <w:t>mitarbeiter</w:t>
             </w:r>
+            <w:proofErr w:type="spellEnd"/>
           </w:p>
         </w:tc>
       </w:tr>
@@ -5017,7 +5289,23 @@
           </w:tcPr>
           <w:p>
             <w:r>
-              <w:t>/orders/&lt;id&gt;</w:t>
+              <w:t>/</w:t>
+            </w:r>
+            <w:proofErr w:type="spellStart"/>
+            <w:r>
+              <w:t>orders</w:t>
+            </w:r>
+            <w:proofErr w:type="spellEnd"/>
+            <w:r>
+              <w:t>/&lt;</w:t>
+            </w:r>
+            <w:proofErr w:type="spellStart"/>
+            <w:r>
+              <w:t>id</w:t>
+            </w:r>
+            <w:proofErr w:type="spellEnd"/>
+            <w:r>
+              <w:t>&gt;</w:t>
             </w:r>
           </w:p>
         </w:tc>
@@ -5059,12 +5347,14 @@
             <w:pPr>
               <w:keepNext/>
             </w:pPr>
+            <w:proofErr w:type="spellStart"/>
             <w:r>
               <w:t>m</w:t>
             </w:r>
             <w:r>
               <w:t>itarbeiter</w:t>
             </w:r>
+            <w:proofErr w:type="spellEnd"/>
           </w:p>
         </w:tc>
       </w:tr>
@@ -5077,9 +5367,11 @@
             <w:r>
               <w:t>/</w:t>
             </w:r>
+            <w:proofErr w:type="spellStart"/>
             <w:r>
               <w:t>services</w:t>
             </w:r>
+            <w:proofErr w:type="spellEnd"/>
           </w:p>
         </w:tc>
         <w:tc>
@@ -5126,7 +5418,23 @@
           </w:tcPr>
           <w:p>
             <w:r>
-              <w:t>/services/&lt;id&gt;</w:t>
+              <w:t>/</w:t>
+            </w:r>
+            <w:proofErr w:type="spellStart"/>
+            <w:r>
+              <w:t>services</w:t>
+            </w:r>
+            <w:proofErr w:type="spellEnd"/>
+            <w:r>
+              <w:t>/&lt;</w:t>
+            </w:r>
+            <w:proofErr w:type="spellStart"/>
+            <w:r>
+              <w:t>id</w:t>
+            </w:r>
+            <w:proofErr w:type="spellEnd"/>
+            <w:r>
+              <w:t>&gt;</w:t>
             </w:r>
           </w:p>
         </w:tc>
@@ -5180,8 +5488,13 @@
           </w:tcPr>
           <w:p>
             <w:r>
-              <w:t>/states</w:t>
-            </w:r>
+              <w:t>/</w:t>
+            </w:r>
+            <w:proofErr w:type="spellStart"/>
+            <w:r>
+              <w:t>states</w:t>
+            </w:r>
+            <w:proofErr w:type="spellEnd"/>
           </w:p>
         </w:tc>
         <w:tc>
@@ -5200,8 +5513,13 @@
           </w:tcPr>
           <w:p>
             <w:r>
-              <w:t>Abfrage aller Stati</w:t>
-            </w:r>
+              <w:t xml:space="preserve">Abfrage aller </w:t>
+            </w:r>
+            <w:proofErr w:type="spellStart"/>
+            <w:r>
+              <w:t>Stati</w:t>
+            </w:r>
+            <w:proofErr w:type="spellEnd"/>
           </w:p>
         </w:tc>
         <w:tc>
@@ -5228,7 +5546,23 @@
           </w:tcPr>
           <w:p>
             <w:r>
-              <w:t>/states/&lt;id&gt;</w:t>
+              <w:t>/</w:t>
+            </w:r>
+            <w:proofErr w:type="spellStart"/>
+            <w:r>
+              <w:t>states</w:t>
+            </w:r>
+            <w:proofErr w:type="spellEnd"/>
+            <w:r>
+              <w:t>/&lt;</w:t>
+            </w:r>
+            <w:proofErr w:type="spellStart"/>
+            <w:r>
+              <w:t>id</w:t>
+            </w:r>
+            <w:proofErr w:type="spellEnd"/>
+            <w:r>
+              <w:t>&gt;</w:t>
             </w:r>
           </w:p>
         </w:tc>
@@ -5276,8 +5610,13 @@
           </w:tcPr>
           <w:p>
             <w:r>
-              <w:t>/priority</w:t>
-            </w:r>
+              <w:t>/</w:t>
+            </w:r>
+            <w:proofErr w:type="spellStart"/>
+            <w:r>
+              <w:t>priority</w:t>
+            </w:r>
+            <w:proofErr w:type="spellEnd"/>
           </w:p>
         </w:tc>
         <w:tc>
@@ -5324,7 +5663,23 @@
           </w:tcPr>
           <w:p>
             <w:r>
-              <w:t>/priority/&lt;id&gt;</w:t>
+              <w:t>/</w:t>
+            </w:r>
+            <w:proofErr w:type="spellStart"/>
+            <w:r>
+              <w:t>priority</w:t>
+            </w:r>
+            <w:proofErr w:type="spellEnd"/>
+            <w:r>
+              <w:t>/&lt;</w:t>
+            </w:r>
+            <w:proofErr w:type="spellStart"/>
+            <w:r>
+              <w:t>id</w:t>
+            </w:r>
+            <w:proofErr w:type="spellEnd"/>
+            <w:r>
+              <w:t>&gt;</w:t>
             </w:r>
           </w:p>
         </w:tc>
@@ -5460,12 +5815,21 @@
       </w:r>
     </w:p>
     <w:p>
+      <w:proofErr w:type="spellStart"/>
       <w:r>
         <w:rPr>
           <w:b/>
           <w:bCs/>
         </w:rPr>
-        <w:t>Unauthentifizierter Zugriff</w:t>
+        <w:t>Unauthentifizierter</w:t>
+      </w:r>
+      <w:proofErr w:type="spellEnd"/>
+      <w:r>
+        <w:rPr>
+          <w:b/>
+          <w:bCs/>
+        </w:rPr>
+        <w:t xml:space="preserve"> Zugriff</w:t>
       </w:r>
       <w:r>
         <w:br/>
@@ -5566,7 +5930,15 @@
         <w:t xml:space="preserve"> ich mich</w:t>
       </w:r>
       <w:r>
-        <w:t xml:space="preserve"> auf Unit Tests konzentrieren und komplexere Testformen wie Integrationstests und End-to-End-Tests aussparen. Für die Implementierung der Unit Tests wird das in Visual Studio integrierte Testframework verwendet.</w:t>
+        <w:t xml:space="preserve"> auf Unit Tests konzentrieren und komplexere Testformen wie Integrationstests und End-</w:t>
+      </w:r>
+      <w:proofErr w:type="spellStart"/>
+      <w:r>
+        <w:t>to</w:t>
+      </w:r>
+      <w:proofErr w:type="spellEnd"/>
+      <w:r>
+        <w:t>-End-Tests aussparen. Für die Implementierung der Unit Tests wird das in Visual Studio integrierte Testframework verwendet.</w:t>
       </w:r>
     </w:p>
     <w:p>

</xml_diff>